<commit_message>
Finish the unit test document :godmode:
</commit_message>
<xml_diff>
--- a/QuickSort/doc/UnitaryTest.docx
+++ b/QuickSort/doc/UnitaryTest.docx
@@ -10,10 +10,10 @@
       </w:tblPr>
       <w:tblGrid>
         <w:gridCol w:w="1897"/>
-        <w:gridCol w:w="1724"/>
-        <w:gridCol w:w="1737"/>
-        <w:gridCol w:w="1729"/>
-        <w:gridCol w:w="1741"/>
+        <w:gridCol w:w="1723"/>
+        <w:gridCol w:w="1736"/>
+        <w:gridCol w:w="1732"/>
+        <w:gridCol w:w="1740"/>
       </w:tblGrid>
       <w:tr>
         <w:tc>
@@ -25,14 +25,18 @@
             <w:pPr>
               <w:rPr>
                 <w:rFonts w:ascii="Arial" w:hAnsi="Arial" w:cs="Arial"/>
-                <w:sz w:val="24"/>
-                <w:szCs w:val="24"/>
-              </w:rPr>
-            </w:pPr>
-            <w:proofErr w:type="spellStart"/>
-            <w:r>
-              <w:rPr>
-                <w:rFonts w:ascii="Arial" w:hAnsi="Arial" w:cs="Arial"/>
+                <w:b/>
+                <w:bCs/>
+                <w:sz w:val="24"/>
+                <w:szCs w:val="24"/>
+              </w:rPr>
+            </w:pPr>
+            <w:proofErr w:type="spellStart"/>
+            <w:r>
+              <w:rPr>
+                <w:rFonts w:ascii="Arial" w:hAnsi="Arial" w:cs="Arial"/>
+                <w:b/>
+                <w:bCs/>
                 <w:sz w:val="24"/>
                 <w:szCs w:val="24"/>
               </w:rPr>
@@ -50,14 +54,18 @@
             <w:pPr>
               <w:rPr>
                 <w:rFonts w:ascii="Arial" w:hAnsi="Arial" w:cs="Arial"/>
-                <w:sz w:val="24"/>
-                <w:szCs w:val="24"/>
-              </w:rPr>
-            </w:pPr>
-            <w:proofErr w:type="spellStart"/>
-            <w:r>
-              <w:rPr>
-                <w:rFonts w:ascii="Arial" w:hAnsi="Arial" w:cs="Arial"/>
+                <w:b/>
+                <w:bCs/>
+                <w:sz w:val="24"/>
+                <w:szCs w:val="24"/>
+              </w:rPr>
+            </w:pPr>
+            <w:proofErr w:type="spellStart"/>
+            <w:r>
+              <w:rPr>
+                <w:rFonts w:ascii="Arial" w:hAnsi="Arial" w:cs="Arial"/>
+                <w:b/>
+                <w:bCs/>
                 <w:sz w:val="24"/>
                 <w:szCs w:val="24"/>
               </w:rPr>
@@ -75,14 +83,18 @@
             <w:pPr>
               <w:rPr>
                 <w:rFonts w:ascii="Arial" w:hAnsi="Arial" w:cs="Arial"/>
-                <w:sz w:val="24"/>
-                <w:szCs w:val="24"/>
-              </w:rPr>
-            </w:pPr>
-            <w:proofErr w:type="spellStart"/>
-            <w:r>
-              <w:rPr>
-                <w:rFonts w:ascii="Arial" w:hAnsi="Arial" w:cs="Arial"/>
+                <w:b/>
+                <w:bCs/>
+                <w:sz w:val="24"/>
+                <w:szCs w:val="24"/>
+              </w:rPr>
+            </w:pPr>
+            <w:proofErr w:type="spellStart"/>
+            <w:r>
+              <w:rPr>
+                <w:rFonts w:ascii="Arial" w:hAnsi="Arial" w:cs="Arial"/>
+                <w:b/>
+                <w:bCs/>
                 <w:sz w:val="24"/>
                 <w:szCs w:val="24"/>
               </w:rPr>
@@ -100,13 +112,17 @@
             <w:pPr>
               <w:rPr>
                 <w:rFonts w:ascii="Arial" w:hAnsi="Arial" w:cs="Arial"/>
-                <w:sz w:val="24"/>
-                <w:szCs w:val="24"/>
-              </w:rPr>
-            </w:pPr>
-            <w:r>
-              <w:rPr>
-                <w:rFonts w:ascii="Arial" w:hAnsi="Arial" w:cs="Arial"/>
+                <w:b/>
+                <w:bCs/>
+                <w:sz w:val="24"/>
+                <w:szCs w:val="24"/>
+              </w:rPr>
+            </w:pPr>
+            <w:r>
+              <w:rPr>
+                <w:rFonts w:ascii="Arial" w:hAnsi="Arial" w:cs="Arial"/>
+                <w:b/>
+                <w:bCs/>
                 <w:sz w:val="24"/>
                 <w:szCs w:val="24"/>
               </w:rPr>
@@ -116,6 +132,8 @@
             <w:r>
               <w:rPr>
                 <w:rFonts w:ascii="Arial" w:hAnsi="Arial" w:cs="Arial"/>
+                <w:b/>
+                <w:bCs/>
                 <w:sz w:val="24"/>
                 <w:szCs w:val="24"/>
               </w:rPr>
@@ -133,14 +151,18 @@
             <w:pPr>
               <w:rPr>
                 <w:rFonts w:ascii="Arial" w:hAnsi="Arial" w:cs="Arial"/>
-                <w:sz w:val="24"/>
-                <w:szCs w:val="24"/>
-              </w:rPr>
-            </w:pPr>
-            <w:proofErr w:type="spellStart"/>
-            <w:r>
-              <w:rPr>
-                <w:rFonts w:ascii="Arial" w:hAnsi="Arial" w:cs="Arial"/>
+                <w:b/>
+                <w:bCs/>
+                <w:sz w:val="24"/>
+                <w:szCs w:val="24"/>
+              </w:rPr>
+            </w:pPr>
+            <w:proofErr w:type="spellStart"/>
+            <w:r>
+              <w:rPr>
+                <w:rFonts w:ascii="Arial" w:hAnsi="Arial" w:cs="Arial"/>
+                <w:b/>
+                <w:bCs/>
                 <w:sz w:val="24"/>
                 <w:szCs w:val="24"/>
               </w:rPr>
@@ -164,7 +186,6 @@
               </w:rPr>
             </w:pPr>
             <w:proofErr w:type="spellStart"/>
-            <w:proofErr w:type="gramStart"/>
             <w:r>
               <w:rPr>
                 <w:rFonts w:ascii="Arial" w:hAnsi="Arial" w:cs="Arial"/>
@@ -182,17 +203,7 @@
                 <w:sz w:val="24"/>
                 <w:szCs w:val="24"/>
               </w:rPr>
-              <w:t>(</w:t>
-            </w:r>
-            <w:proofErr w:type="gramEnd"/>
-            <w:r>
-              <w:rPr>
-                <w:rFonts w:ascii="Arial" w:hAnsi="Arial" w:cs="Arial"/>
-                <w:color w:val="000000"/>
-                <w:sz w:val="24"/>
-                <w:szCs w:val="24"/>
-              </w:rPr>
-              <w:t>)</w:t>
+              <w:t>()</w:t>
             </w:r>
           </w:p>
         </w:tc>
@@ -402,7 +413,25 @@
                 <w:sz w:val="24"/>
                 <w:szCs w:val="24"/>
               </w:rPr>
-              <w:t xml:space="preserve"> shorts </w:t>
+              <w:t xml:space="preserve"> </w:t>
+            </w:r>
+            <w:proofErr w:type="spellStart"/>
+            <w:r>
+              <w:rPr>
+                <w:rFonts w:ascii="Arial" w:hAnsi="Arial" w:cs="Arial"/>
+                <w:sz w:val="24"/>
+                <w:szCs w:val="24"/>
+              </w:rPr>
+              <w:t>sort</w:t>
+            </w:r>
+            <w:proofErr w:type="spellEnd"/>
+            <w:r>
+              <w:rPr>
+                <w:rFonts w:ascii="Arial" w:hAnsi="Arial" w:cs="Arial"/>
+                <w:sz w:val="24"/>
+                <w:szCs w:val="24"/>
+              </w:rPr>
+              <w:t xml:space="preserve"> </w:t>
             </w:r>
             <w:proofErr w:type="spellStart"/>
             <w:r>
@@ -511,7 +540,6 @@
               </w:rPr>
             </w:pPr>
             <w:proofErr w:type="spellStart"/>
-            <w:proofErr w:type="gramStart"/>
             <w:r>
               <w:rPr>
                 <w:rFonts w:ascii="Arial" w:hAnsi="Arial" w:cs="Arial"/>
@@ -529,17 +557,7 @@
                 <w:sz w:val="24"/>
                 <w:szCs w:val="24"/>
               </w:rPr>
-              <w:t>(</w:t>
-            </w:r>
-            <w:proofErr w:type="gramEnd"/>
-            <w:r>
-              <w:rPr>
-                <w:rFonts w:ascii="Arial" w:hAnsi="Arial" w:cs="Arial"/>
-                <w:color w:val="000000"/>
-                <w:sz w:val="24"/>
-                <w:szCs w:val="24"/>
-              </w:rPr>
-              <w:t>)</w:t>
+              <w:t>()</w:t>
             </w:r>
           </w:p>
         </w:tc>
@@ -749,7 +767,25 @@
                 <w:sz w:val="24"/>
                 <w:szCs w:val="24"/>
               </w:rPr>
-              <w:t xml:space="preserve"> shorts </w:t>
+              <w:t xml:space="preserve"> </w:t>
+            </w:r>
+            <w:proofErr w:type="spellStart"/>
+            <w:r>
+              <w:rPr>
+                <w:rFonts w:ascii="Arial" w:hAnsi="Arial" w:cs="Arial"/>
+                <w:sz w:val="24"/>
+                <w:szCs w:val="24"/>
+              </w:rPr>
+              <w:t>sort</w:t>
+            </w:r>
+            <w:proofErr w:type="spellEnd"/>
+            <w:r>
+              <w:rPr>
+                <w:rFonts w:ascii="Arial" w:hAnsi="Arial" w:cs="Arial"/>
+                <w:sz w:val="24"/>
+                <w:szCs w:val="24"/>
+              </w:rPr>
+              <w:t xml:space="preserve"> </w:t>
             </w:r>
             <w:proofErr w:type="spellStart"/>
             <w:r>
@@ -859,7 +895,6 @@
               </w:rPr>
             </w:pPr>
             <w:proofErr w:type="spellStart"/>
-            <w:proofErr w:type="gramStart"/>
             <w:r>
               <w:rPr>
                 <w:rFonts w:ascii="Arial" w:hAnsi="Arial" w:cs="Arial"/>
@@ -877,17 +912,7 @@
                 <w:sz w:val="24"/>
                 <w:szCs w:val="24"/>
               </w:rPr>
-              <w:t>(</w:t>
-            </w:r>
-            <w:proofErr w:type="gramEnd"/>
-            <w:r>
-              <w:rPr>
-                <w:rFonts w:ascii="Arial" w:hAnsi="Arial" w:cs="Arial"/>
-                <w:color w:val="000000"/>
-                <w:sz w:val="24"/>
-                <w:szCs w:val="24"/>
-              </w:rPr>
-              <w:t>)</w:t>
+              <w:t>()</w:t>
             </w:r>
           </w:p>
         </w:tc>
@@ -1049,6 +1074,24 @@
               </w:rPr>
               <w:t xml:space="preserve"> array</w:t>
             </w:r>
+            <w:r>
+              <w:rPr>
+                <w:rFonts w:ascii="Arial" w:hAnsi="Arial" w:cs="Arial"/>
+                <w:sz w:val="24"/>
+                <w:szCs w:val="24"/>
+              </w:rPr>
+              <w:t xml:space="preserve"> </w:t>
+            </w:r>
+            <w:proofErr w:type="spellStart"/>
+            <w:r>
+              <w:rPr>
+                <w:rFonts w:ascii="Arial" w:hAnsi="Arial" w:cs="Arial"/>
+                <w:sz w:val="24"/>
+                <w:szCs w:val="24"/>
+              </w:rPr>
+              <w:t>random</w:t>
+            </w:r>
+            <w:proofErr w:type="spellEnd"/>
           </w:p>
         </w:tc>
         <w:tc>
@@ -1097,7 +1140,25 @@
                 <w:sz w:val="24"/>
                 <w:szCs w:val="24"/>
               </w:rPr>
-              <w:t xml:space="preserve"> shorts </w:t>
+              <w:t xml:space="preserve"> </w:t>
+            </w:r>
+            <w:proofErr w:type="spellStart"/>
+            <w:r>
+              <w:rPr>
+                <w:rFonts w:ascii="Arial" w:hAnsi="Arial" w:cs="Arial"/>
+                <w:sz w:val="24"/>
+                <w:szCs w:val="24"/>
+              </w:rPr>
+              <w:t>sort</w:t>
+            </w:r>
+            <w:proofErr w:type="spellEnd"/>
+            <w:r>
+              <w:rPr>
+                <w:rFonts w:ascii="Arial" w:hAnsi="Arial" w:cs="Arial"/>
+                <w:sz w:val="24"/>
+                <w:szCs w:val="24"/>
+              </w:rPr>
+              <w:t xml:space="preserve"> </w:t>
             </w:r>
             <w:proofErr w:type="spellStart"/>
             <w:r>
@@ -1207,7 +1268,6 @@
               </w:rPr>
             </w:pPr>
             <w:proofErr w:type="spellStart"/>
-            <w:proofErr w:type="gramStart"/>
             <w:r>
               <w:rPr>
                 <w:rFonts w:ascii="Arial" w:hAnsi="Arial" w:cs="Arial"/>
@@ -1225,17 +1285,7 @@
                 <w:sz w:val="24"/>
                 <w:szCs w:val="24"/>
               </w:rPr>
-              <w:t>(</w:t>
-            </w:r>
-            <w:proofErr w:type="gramEnd"/>
-            <w:r>
-              <w:rPr>
-                <w:rFonts w:ascii="Arial" w:hAnsi="Arial" w:cs="Arial"/>
-                <w:color w:val="000000"/>
-                <w:sz w:val="24"/>
-                <w:szCs w:val="24"/>
-              </w:rPr>
-              <w:t>)</w:t>
+              <w:t>()</w:t>
             </w:r>
           </w:p>
         </w:tc>
@@ -1397,6 +1447,24 @@
               </w:rPr>
               <w:t xml:space="preserve"> array</w:t>
             </w:r>
+            <w:r>
+              <w:rPr>
+                <w:rFonts w:ascii="Arial" w:hAnsi="Arial" w:cs="Arial"/>
+                <w:sz w:val="24"/>
+                <w:szCs w:val="24"/>
+              </w:rPr>
+              <w:t xml:space="preserve"> </w:t>
+            </w:r>
+            <w:proofErr w:type="spellStart"/>
+            <w:r>
+              <w:rPr>
+                <w:rFonts w:ascii="Arial" w:hAnsi="Arial" w:cs="Arial"/>
+                <w:sz w:val="24"/>
+                <w:szCs w:val="24"/>
+              </w:rPr>
+              <w:t>random</w:t>
+            </w:r>
+            <w:proofErr w:type="spellEnd"/>
           </w:p>
         </w:tc>
         <w:tc>
@@ -1445,7 +1513,25 @@
                 <w:sz w:val="24"/>
                 <w:szCs w:val="24"/>
               </w:rPr>
-              <w:t xml:space="preserve"> shorts </w:t>
+              <w:t xml:space="preserve"> </w:t>
+            </w:r>
+            <w:proofErr w:type="spellStart"/>
+            <w:r>
+              <w:rPr>
+                <w:rFonts w:ascii="Arial" w:hAnsi="Arial" w:cs="Arial"/>
+                <w:sz w:val="24"/>
+                <w:szCs w:val="24"/>
+              </w:rPr>
+              <w:t>sort</w:t>
+            </w:r>
+            <w:proofErr w:type="spellEnd"/>
+            <w:r>
+              <w:rPr>
+                <w:rFonts w:ascii="Arial" w:hAnsi="Arial" w:cs="Arial"/>
+                <w:sz w:val="24"/>
+                <w:szCs w:val="24"/>
+              </w:rPr>
+              <w:t xml:space="preserve"> </w:t>
             </w:r>
             <w:proofErr w:type="spellStart"/>
             <w:r>
@@ -1631,46 +1717,9 @@
           <w:sz w:val="24"/>
           <w:szCs w:val="24"/>
         </w:rPr>
-        <w:t xml:space="preserve"> </w:t>
+        <w:t xml:space="preserve">  </w:t>
       </w:r>
       <w:proofErr w:type="spellStart"/>
-      <w:r>
-        <w:rPr>
-          <w:rFonts w:ascii="Arial" w:hAnsi="Arial" w:cs="Arial"/>
-          <w:sz w:val="24"/>
-          <w:szCs w:val="24"/>
-        </w:rPr>
-        <w:t>types</w:t>
-      </w:r>
-      <w:proofErr w:type="spellEnd"/>
-      <w:r>
-        <w:rPr>
-          <w:rFonts w:ascii="Arial" w:hAnsi="Arial" w:cs="Arial"/>
-          <w:sz w:val="24"/>
-          <w:szCs w:val="24"/>
-        </w:rPr>
-        <w:t xml:space="preserve"> </w:t>
-      </w:r>
-      <w:proofErr w:type="spellStart"/>
-      <w:r>
-        <w:rPr>
-          <w:rFonts w:ascii="Arial" w:hAnsi="Arial" w:cs="Arial"/>
-          <w:sz w:val="24"/>
-          <w:szCs w:val="24"/>
-        </w:rPr>
-        <w:t>of</w:t>
-      </w:r>
-      <w:proofErr w:type="spellEnd"/>
-      <w:r>
-        <w:rPr>
-          <w:rFonts w:ascii="Arial" w:hAnsi="Arial" w:cs="Arial"/>
-          <w:sz w:val="24"/>
-          <w:szCs w:val="24"/>
-        </w:rPr>
-        <w:t xml:space="preserve"> </w:t>
-      </w:r>
-      <w:proofErr w:type="spellStart"/>
-      <w:proofErr w:type="gramStart"/>
       <w:r>
         <w:rPr>
           <w:rFonts w:ascii="Arial" w:hAnsi="Arial" w:cs="Arial"/>
@@ -1686,9 +1735,18 @@
           <w:sz w:val="24"/>
           <w:szCs w:val="24"/>
         </w:rPr>
-        <w:t xml:space="preserve">  shorts</w:t>
+        <w:t xml:space="preserve">  </w:t>
       </w:r>
-      <w:proofErr w:type="gramEnd"/>
+      <w:proofErr w:type="spellStart"/>
+      <w:r>
+        <w:rPr>
+          <w:rFonts w:ascii="Arial" w:hAnsi="Arial" w:cs="Arial"/>
+          <w:sz w:val="24"/>
+          <w:szCs w:val="24"/>
+        </w:rPr>
+        <w:t>sort</w:t>
+      </w:r>
+      <w:proofErr w:type="spellEnd"/>
       <w:r>
         <w:rPr>
           <w:rFonts w:ascii="Arial" w:hAnsi="Arial" w:cs="Arial"/>
@@ -1770,15 +1828,6 @@
         <w:t>.</w:t>
       </w:r>
     </w:p>
-    <w:p>
-      <w:pPr>
-        <w:rPr>
-          <w:rFonts w:ascii="Arial" w:hAnsi="Arial" w:cs="Arial"/>
-          <w:sz w:val="24"/>
-          <w:szCs w:val="24"/>
-        </w:rPr>
-      </w:pPr>
-    </w:p>
     <w:tbl>
       <w:tblPr>
         <w:tblStyle w:val="Tablaconcuadrcula"/>
@@ -1786,81 +1835,166 @@
         <w:tblLook w:val="04A0" w:firstRow="1" w:lastRow="0" w:firstColumn="1" w:lastColumn="0" w:noHBand="0" w:noVBand="1"/>
       </w:tblPr>
       <w:tblGrid>
-        <w:gridCol w:w="1765"/>
-        <w:gridCol w:w="1765"/>
-        <w:gridCol w:w="1766"/>
-        <w:gridCol w:w="1766"/>
-        <w:gridCol w:w="1766"/>
+        <w:gridCol w:w="2804"/>
+        <w:gridCol w:w="1437"/>
+        <w:gridCol w:w="1529"/>
+        <w:gridCol w:w="1500"/>
+        <w:gridCol w:w="1558"/>
       </w:tblGrid>
       <w:tr>
         <w:tc>
           <w:tcPr>
             <w:tcW w:w="1765" w:type="dxa"/>
-          </w:tcPr>
-          <w:p>
-            <w:pPr>
-              <w:rPr>
-                <w:rFonts w:ascii="Arial" w:hAnsi="Arial" w:cs="Arial"/>
-                <w:sz w:val="24"/>
-                <w:szCs w:val="24"/>
-              </w:rPr>
-            </w:pPr>
+            <w:shd w:val="clear" w:color="auto" w:fill="CC00FF"/>
+          </w:tcPr>
+          <w:p>
+            <w:pPr>
+              <w:rPr>
+                <w:rFonts w:ascii="Arial" w:hAnsi="Arial" w:cs="Arial"/>
+                <w:b/>
+                <w:bCs/>
+                <w:sz w:val="24"/>
+                <w:szCs w:val="24"/>
+              </w:rPr>
+            </w:pPr>
+            <w:proofErr w:type="spellStart"/>
+            <w:r>
+              <w:rPr>
+                <w:rFonts w:ascii="Arial" w:hAnsi="Arial" w:cs="Arial"/>
+                <w:b/>
+                <w:bCs/>
+                <w:sz w:val="24"/>
+                <w:szCs w:val="24"/>
+              </w:rPr>
+              <w:t>Method</w:t>
+            </w:r>
+            <w:proofErr w:type="spellEnd"/>
           </w:p>
         </w:tc>
         <w:tc>
           <w:tcPr>
             <w:tcW w:w="1765" w:type="dxa"/>
-          </w:tcPr>
-          <w:p>
-            <w:pPr>
-              <w:rPr>
-                <w:rFonts w:ascii="Arial" w:hAnsi="Arial" w:cs="Arial"/>
-                <w:sz w:val="24"/>
-                <w:szCs w:val="24"/>
-              </w:rPr>
-            </w:pPr>
+            <w:shd w:val="clear" w:color="auto" w:fill="CC00FF"/>
+          </w:tcPr>
+          <w:p>
+            <w:pPr>
+              <w:rPr>
+                <w:rFonts w:ascii="Arial" w:hAnsi="Arial" w:cs="Arial"/>
+                <w:b/>
+                <w:bCs/>
+                <w:sz w:val="24"/>
+                <w:szCs w:val="24"/>
+              </w:rPr>
+            </w:pPr>
+            <w:proofErr w:type="spellStart"/>
+            <w:r>
+              <w:rPr>
+                <w:rFonts w:ascii="Arial" w:hAnsi="Arial" w:cs="Arial"/>
+                <w:b/>
+                <w:bCs/>
+                <w:sz w:val="24"/>
+                <w:szCs w:val="24"/>
+              </w:rPr>
+              <w:t>Class</w:t>
+            </w:r>
+            <w:proofErr w:type="spellEnd"/>
           </w:p>
         </w:tc>
         <w:tc>
           <w:tcPr>
             <w:tcW w:w="1766" w:type="dxa"/>
-          </w:tcPr>
-          <w:p>
-            <w:pPr>
-              <w:rPr>
-                <w:rFonts w:ascii="Arial" w:hAnsi="Arial" w:cs="Arial"/>
-                <w:sz w:val="24"/>
-                <w:szCs w:val="24"/>
-              </w:rPr>
-            </w:pPr>
+            <w:shd w:val="clear" w:color="auto" w:fill="CC00FF"/>
+          </w:tcPr>
+          <w:p>
+            <w:pPr>
+              <w:rPr>
+                <w:rFonts w:ascii="Arial" w:hAnsi="Arial" w:cs="Arial"/>
+                <w:b/>
+                <w:bCs/>
+                <w:sz w:val="24"/>
+                <w:szCs w:val="24"/>
+              </w:rPr>
+            </w:pPr>
+            <w:proofErr w:type="spellStart"/>
+            <w:r>
+              <w:rPr>
+                <w:rFonts w:ascii="Arial" w:hAnsi="Arial" w:cs="Arial"/>
+                <w:b/>
+                <w:bCs/>
+                <w:sz w:val="24"/>
+                <w:szCs w:val="24"/>
+              </w:rPr>
+              <w:t>Stage</w:t>
+            </w:r>
+            <w:proofErr w:type="spellEnd"/>
           </w:p>
         </w:tc>
         <w:tc>
           <w:tcPr>
             <w:tcW w:w="1766" w:type="dxa"/>
-          </w:tcPr>
-          <w:p>
-            <w:pPr>
-              <w:rPr>
-                <w:rFonts w:ascii="Arial" w:hAnsi="Arial" w:cs="Arial"/>
-                <w:sz w:val="24"/>
-                <w:szCs w:val="24"/>
-              </w:rPr>
-            </w:pPr>
+            <w:shd w:val="clear" w:color="auto" w:fill="CC00FF"/>
+          </w:tcPr>
+          <w:p>
+            <w:pPr>
+              <w:rPr>
+                <w:rFonts w:ascii="Arial" w:hAnsi="Arial" w:cs="Arial"/>
+                <w:b/>
+                <w:bCs/>
+                <w:sz w:val="24"/>
+                <w:szCs w:val="24"/>
+              </w:rPr>
+            </w:pPr>
+            <w:r>
+              <w:rPr>
+                <w:rFonts w:ascii="Arial" w:hAnsi="Arial" w:cs="Arial"/>
+                <w:b/>
+                <w:bCs/>
+                <w:sz w:val="24"/>
+                <w:szCs w:val="24"/>
+              </w:rPr>
+              <w:t xml:space="preserve">Input </w:t>
+            </w:r>
+            <w:proofErr w:type="spellStart"/>
+            <w:r>
+              <w:rPr>
+                <w:rFonts w:ascii="Arial" w:hAnsi="Arial" w:cs="Arial"/>
+                <w:b/>
+                <w:bCs/>
+                <w:sz w:val="24"/>
+                <w:szCs w:val="24"/>
+              </w:rPr>
+              <w:t>values</w:t>
+            </w:r>
+            <w:proofErr w:type="spellEnd"/>
           </w:p>
         </w:tc>
         <w:tc>
           <w:tcPr>
             <w:tcW w:w="1766" w:type="dxa"/>
-          </w:tcPr>
-          <w:p>
-            <w:pPr>
-              <w:rPr>
-                <w:rFonts w:ascii="Arial" w:hAnsi="Arial" w:cs="Arial"/>
-                <w:sz w:val="24"/>
-                <w:szCs w:val="24"/>
-              </w:rPr>
-            </w:pPr>
+            <w:shd w:val="clear" w:color="auto" w:fill="CC00FF"/>
+          </w:tcPr>
+          <w:p>
+            <w:pPr>
+              <w:rPr>
+                <w:rFonts w:ascii="Arial" w:hAnsi="Arial" w:cs="Arial"/>
+                <w:b/>
+                <w:bCs/>
+                <w:sz w:val="24"/>
+                <w:szCs w:val="24"/>
+              </w:rPr>
+            </w:pPr>
+            <w:proofErr w:type="spellStart"/>
+            <w:r>
+              <w:rPr>
+                <w:rFonts w:ascii="Arial" w:hAnsi="Arial" w:cs="Arial"/>
+                <w:b/>
+                <w:bCs/>
+                <w:sz w:val="24"/>
+                <w:szCs w:val="24"/>
+              </w:rPr>
+              <w:t>Results</w:t>
+            </w:r>
+            <w:proofErr w:type="spellEnd"/>
           </w:p>
         </w:tc>
       </w:tr>
@@ -1877,6 +2011,26 @@
                 <w:szCs w:val="24"/>
               </w:rPr>
             </w:pPr>
+            <w:proofErr w:type="spellStart"/>
+            <w:r>
+              <w:rPr>
+                <w:rFonts w:ascii="Arial" w:hAnsi="Arial" w:cs="Arial"/>
+                <w:color w:val="000000"/>
+                <w:sz w:val="24"/>
+                <w:szCs w:val="24"/>
+              </w:rPr>
+              <w:t>TestRandomQuickSort</w:t>
+            </w:r>
+            <w:proofErr w:type="spellEnd"/>
+            <w:r>
+              <w:rPr>
+                <w:rFonts w:ascii="Arial" w:hAnsi="Arial" w:cs="Arial"/>
+                <w:color w:val="000000"/>
+                <w:sz w:val="24"/>
+                <w:szCs w:val="24"/>
+              </w:rPr>
+              <w:t>()</w:t>
+            </w:r>
           </w:p>
         </w:tc>
         <w:tc>
@@ -1891,6 +2045,16 @@
                 <w:szCs w:val="24"/>
               </w:rPr>
             </w:pPr>
+            <w:proofErr w:type="spellStart"/>
+            <w:r>
+              <w:rPr>
+                <w:rFonts w:ascii="Arial" w:hAnsi="Arial" w:cs="Arial"/>
+                <w:sz w:val="24"/>
+                <w:szCs w:val="24"/>
+              </w:rPr>
+              <w:t>Sort</w:t>
+            </w:r>
+            <w:proofErr w:type="spellEnd"/>
           </w:p>
         </w:tc>
         <w:tc>
@@ -1905,6 +2069,88 @@
                 <w:szCs w:val="24"/>
               </w:rPr>
             </w:pPr>
+            <w:proofErr w:type="spellStart"/>
+            <w:r>
+              <w:rPr>
+                <w:rFonts w:ascii="Arial" w:hAnsi="Arial" w:cs="Arial"/>
+                <w:sz w:val="24"/>
+                <w:szCs w:val="24"/>
+              </w:rPr>
+              <w:t>The</w:t>
+            </w:r>
+            <w:proofErr w:type="spellEnd"/>
+            <w:r>
+              <w:rPr>
+                <w:rFonts w:ascii="Arial" w:hAnsi="Arial" w:cs="Arial"/>
+                <w:sz w:val="24"/>
+                <w:szCs w:val="24"/>
+              </w:rPr>
+              <w:t xml:space="preserve"> </w:t>
+            </w:r>
+            <w:proofErr w:type="spellStart"/>
+            <w:r>
+              <w:rPr>
+                <w:rFonts w:ascii="Arial" w:hAnsi="Arial" w:cs="Arial"/>
+                <w:sz w:val="24"/>
+                <w:szCs w:val="24"/>
+              </w:rPr>
+              <w:t>instance</w:t>
+            </w:r>
+            <w:proofErr w:type="spellEnd"/>
+            <w:r>
+              <w:rPr>
+                <w:rFonts w:ascii="Arial" w:hAnsi="Arial" w:cs="Arial"/>
+                <w:sz w:val="24"/>
+                <w:szCs w:val="24"/>
+              </w:rPr>
+              <w:t xml:space="preserve"> </w:t>
+            </w:r>
+            <w:proofErr w:type="spellStart"/>
+            <w:r>
+              <w:rPr>
+                <w:rFonts w:ascii="Arial" w:hAnsi="Arial" w:cs="Arial"/>
+                <w:sz w:val="24"/>
+                <w:szCs w:val="24"/>
+              </w:rPr>
+              <w:t>of</w:t>
+            </w:r>
+            <w:proofErr w:type="spellEnd"/>
+            <w:r>
+              <w:rPr>
+                <w:rFonts w:ascii="Arial" w:hAnsi="Arial" w:cs="Arial"/>
+                <w:sz w:val="24"/>
+                <w:szCs w:val="24"/>
+              </w:rPr>
+              <w:t xml:space="preserve"> </w:t>
+            </w:r>
+            <w:proofErr w:type="spellStart"/>
+            <w:r>
+              <w:rPr>
+                <w:rFonts w:ascii="Arial" w:hAnsi="Arial" w:cs="Arial"/>
+                <w:sz w:val="24"/>
+                <w:szCs w:val="24"/>
+              </w:rPr>
+              <w:t>class</w:t>
+            </w:r>
+            <w:proofErr w:type="spellEnd"/>
+            <w:r>
+              <w:rPr>
+                <w:rFonts w:ascii="Arial" w:hAnsi="Arial" w:cs="Arial"/>
+                <w:sz w:val="24"/>
+                <w:szCs w:val="24"/>
+              </w:rPr>
+              <w:t xml:space="preserve"> </w:t>
+            </w:r>
+            <w:proofErr w:type="spellStart"/>
+            <w:r>
+              <w:rPr>
+                <w:rFonts w:ascii="Arial" w:hAnsi="Arial" w:cs="Arial"/>
+                <w:sz w:val="24"/>
+                <w:szCs w:val="24"/>
+              </w:rPr>
+              <w:t>sort</w:t>
+            </w:r>
+            <w:proofErr w:type="spellEnd"/>
           </w:p>
         </w:tc>
         <w:tc>
@@ -1919,6 +2165,32 @@
                 <w:szCs w:val="24"/>
               </w:rPr>
             </w:pPr>
+            <w:r>
+              <w:rPr>
+                <w:rFonts w:ascii="Arial" w:hAnsi="Arial" w:cs="Arial"/>
+                <w:sz w:val="24"/>
+                <w:szCs w:val="24"/>
+              </w:rPr>
+              <w:t xml:space="preserve">A </w:t>
+            </w:r>
+            <w:proofErr w:type="spellStart"/>
+            <w:r>
+              <w:rPr>
+                <w:rFonts w:ascii="Arial" w:hAnsi="Arial" w:cs="Arial"/>
+                <w:sz w:val="24"/>
+                <w:szCs w:val="24"/>
+              </w:rPr>
+              <w:t>small</w:t>
+            </w:r>
+            <w:proofErr w:type="spellEnd"/>
+            <w:r>
+              <w:rPr>
+                <w:rFonts w:ascii="Arial" w:hAnsi="Arial" w:cs="Arial"/>
+                <w:sz w:val="24"/>
+                <w:szCs w:val="24"/>
+              </w:rPr>
+              <w:t xml:space="preserve"> array</w:t>
+            </w:r>
           </w:p>
         </w:tc>
         <w:tc>
@@ -1933,6 +2205,1235 @@
                 <w:szCs w:val="24"/>
               </w:rPr>
             </w:pPr>
+            <w:proofErr w:type="spellStart"/>
+            <w:r>
+              <w:rPr>
+                <w:rFonts w:ascii="Arial" w:hAnsi="Arial" w:cs="Arial"/>
+                <w:sz w:val="24"/>
+                <w:szCs w:val="24"/>
+              </w:rPr>
+              <w:t>The</w:t>
+            </w:r>
+            <w:proofErr w:type="spellEnd"/>
+            <w:r>
+              <w:rPr>
+                <w:rFonts w:ascii="Arial" w:hAnsi="Arial" w:cs="Arial"/>
+                <w:sz w:val="24"/>
+                <w:szCs w:val="24"/>
+              </w:rPr>
+              <w:t xml:space="preserve"> </w:t>
+            </w:r>
+            <w:proofErr w:type="spellStart"/>
+            <w:r>
+              <w:rPr>
+                <w:rFonts w:ascii="Arial" w:hAnsi="Arial" w:cs="Arial"/>
+                <w:sz w:val="24"/>
+                <w:szCs w:val="24"/>
+              </w:rPr>
+              <w:t>methods</w:t>
+            </w:r>
+            <w:proofErr w:type="spellEnd"/>
+            <w:r>
+              <w:rPr>
+                <w:rFonts w:ascii="Arial" w:hAnsi="Arial" w:cs="Arial"/>
+                <w:sz w:val="24"/>
+                <w:szCs w:val="24"/>
+              </w:rPr>
+              <w:t xml:space="preserve"> </w:t>
+            </w:r>
+            <w:proofErr w:type="spellStart"/>
+            <w:r>
+              <w:rPr>
+                <w:rFonts w:ascii="Arial" w:hAnsi="Arial" w:cs="Arial"/>
+                <w:sz w:val="24"/>
+                <w:szCs w:val="24"/>
+              </w:rPr>
+              <w:t>sort</w:t>
+            </w:r>
+            <w:proofErr w:type="spellEnd"/>
+            <w:r>
+              <w:rPr>
+                <w:rFonts w:ascii="Arial" w:hAnsi="Arial" w:cs="Arial"/>
+                <w:sz w:val="24"/>
+                <w:szCs w:val="24"/>
+              </w:rPr>
+              <w:t xml:space="preserve"> </w:t>
+            </w:r>
+            <w:proofErr w:type="spellStart"/>
+            <w:r>
+              <w:rPr>
+                <w:rFonts w:ascii="Arial" w:hAnsi="Arial" w:cs="Arial"/>
+                <w:sz w:val="24"/>
+                <w:szCs w:val="24"/>
+              </w:rPr>
+              <w:t>all</w:t>
+            </w:r>
+            <w:proofErr w:type="spellEnd"/>
+            <w:r>
+              <w:rPr>
+                <w:rFonts w:ascii="Arial" w:hAnsi="Arial" w:cs="Arial"/>
+                <w:sz w:val="24"/>
+                <w:szCs w:val="24"/>
+              </w:rPr>
+              <w:t xml:space="preserve"> </w:t>
+            </w:r>
+            <w:proofErr w:type="spellStart"/>
+            <w:r>
+              <w:rPr>
+                <w:rFonts w:ascii="Arial" w:hAnsi="Arial" w:cs="Arial"/>
+                <w:sz w:val="24"/>
+                <w:szCs w:val="24"/>
+              </w:rPr>
+              <w:t>the</w:t>
+            </w:r>
+            <w:proofErr w:type="spellEnd"/>
+            <w:r>
+              <w:rPr>
+                <w:rFonts w:ascii="Arial" w:hAnsi="Arial" w:cs="Arial"/>
+                <w:sz w:val="24"/>
+                <w:szCs w:val="24"/>
+              </w:rPr>
+              <w:t xml:space="preserve"> </w:t>
+            </w:r>
+            <w:proofErr w:type="spellStart"/>
+            <w:r>
+              <w:rPr>
+                <w:rFonts w:ascii="Arial" w:hAnsi="Arial" w:cs="Arial"/>
+                <w:sz w:val="24"/>
+                <w:szCs w:val="24"/>
+              </w:rPr>
+              <w:t>elements</w:t>
+            </w:r>
+            <w:proofErr w:type="spellEnd"/>
+            <w:r>
+              <w:rPr>
+                <w:rFonts w:ascii="Arial" w:hAnsi="Arial" w:cs="Arial"/>
+                <w:sz w:val="24"/>
+                <w:szCs w:val="24"/>
+              </w:rPr>
+              <w:t xml:space="preserve"> </w:t>
+            </w:r>
+            <w:proofErr w:type="spellStart"/>
+            <w:r>
+              <w:rPr>
+                <w:rFonts w:ascii="Arial" w:hAnsi="Arial" w:cs="Arial"/>
+                <w:sz w:val="24"/>
+                <w:szCs w:val="24"/>
+              </w:rPr>
+              <w:t>of</w:t>
+            </w:r>
+            <w:proofErr w:type="spellEnd"/>
+            <w:r>
+              <w:rPr>
+                <w:rFonts w:ascii="Arial" w:hAnsi="Arial" w:cs="Arial"/>
+                <w:sz w:val="24"/>
+                <w:szCs w:val="24"/>
+              </w:rPr>
+              <w:t xml:space="preserve"> </w:t>
+            </w:r>
+            <w:proofErr w:type="spellStart"/>
+            <w:r>
+              <w:rPr>
+                <w:rFonts w:ascii="Arial" w:hAnsi="Arial" w:cs="Arial"/>
+                <w:sz w:val="24"/>
+                <w:szCs w:val="24"/>
+              </w:rPr>
+              <w:t>the</w:t>
+            </w:r>
+            <w:proofErr w:type="spellEnd"/>
+            <w:r>
+              <w:rPr>
+                <w:rFonts w:ascii="Arial" w:hAnsi="Arial" w:cs="Arial"/>
+                <w:sz w:val="24"/>
+                <w:szCs w:val="24"/>
+              </w:rPr>
+              <w:t xml:space="preserve"> array</w:t>
+            </w:r>
+          </w:p>
+        </w:tc>
+      </w:tr>
+      <w:tr>
+        <w:tc>
+          <w:tcPr>
+            <w:tcW w:w="1765" w:type="dxa"/>
+          </w:tcPr>
+          <w:p>
+            <w:pPr>
+              <w:rPr>
+                <w:rFonts w:ascii="Arial" w:hAnsi="Arial" w:cs="Arial"/>
+                <w:color w:val="000000"/>
+                <w:sz w:val="24"/>
+                <w:szCs w:val="24"/>
+              </w:rPr>
+            </w:pPr>
+            <w:proofErr w:type="spellStart"/>
+            <w:r>
+              <w:rPr>
+                <w:rFonts w:ascii="Arial" w:hAnsi="Arial" w:cs="Arial"/>
+                <w:color w:val="000000"/>
+                <w:sz w:val="24"/>
+                <w:szCs w:val="24"/>
+              </w:rPr>
+              <w:t>TestRandomQuickSort</w:t>
+            </w:r>
+            <w:proofErr w:type="spellEnd"/>
+            <w:r>
+              <w:rPr>
+                <w:rFonts w:ascii="Arial" w:hAnsi="Arial" w:cs="Arial"/>
+                <w:color w:val="000000"/>
+                <w:sz w:val="24"/>
+                <w:szCs w:val="24"/>
+              </w:rPr>
+              <w:t>()</w:t>
+            </w:r>
+          </w:p>
+        </w:tc>
+        <w:tc>
+          <w:tcPr>
+            <w:tcW w:w="1765" w:type="dxa"/>
+          </w:tcPr>
+          <w:p>
+            <w:pPr>
+              <w:rPr>
+                <w:rFonts w:ascii="Arial" w:hAnsi="Arial" w:cs="Arial"/>
+                <w:sz w:val="24"/>
+                <w:szCs w:val="24"/>
+              </w:rPr>
+            </w:pPr>
+            <w:proofErr w:type="spellStart"/>
+            <w:r>
+              <w:rPr>
+                <w:rFonts w:ascii="Arial" w:hAnsi="Arial" w:cs="Arial"/>
+                <w:sz w:val="24"/>
+                <w:szCs w:val="24"/>
+              </w:rPr>
+              <w:t>Sort</w:t>
+            </w:r>
+            <w:proofErr w:type="spellEnd"/>
+          </w:p>
+        </w:tc>
+        <w:tc>
+          <w:tcPr>
+            <w:tcW w:w="1766" w:type="dxa"/>
+          </w:tcPr>
+          <w:p>
+            <w:pPr>
+              <w:rPr>
+                <w:rFonts w:ascii="Arial" w:hAnsi="Arial" w:cs="Arial"/>
+                <w:sz w:val="24"/>
+                <w:szCs w:val="24"/>
+              </w:rPr>
+            </w:pPr>
+            <w:proofErr w:type="spellStart"/>
+            <w:r>
+              <w:rPr>
+                <w:rFonts w:ascii="Arial" w:hAnsi="Arial" w:cs="Arial"/>
+                <w:sz w:val="24"/>
+                <w:szCs w:val="24"/>
+              </w:rPr>
+              <w:t>The</w:t>
+            </w:r>
+            <w:proofErr w:type="spellEnd"/>
+            <w:r>
+              <w:rPr>
+                <w:rFonts w:ascii="Arial" w:hAnsi="Arial" w:cs="Arial"/>
+                <w:sz w:val="24"/>
+                <w:szCs w:val="24"/>
+              </w:rPr>
+              <w:t xml:space="preserve"> </w:t>
+            </w:r>
+            <w:proofErr w:type="spellStart"/>
+            <w:r>
+              <w:rPr>
+                <w:rFonts w:ascii="Arial" w:hAnsi="Arial" w:cs="Arial"/>
+                <w:sz w:val="24"/>
+                <w:szCs w:val="24"/>
+              </w:rPr>
+              <w:t>instance</w:t>
+            </w:r>
+            <w:proofErr w:type="spellEnd"/>
+            <w:r>
+              <w:rPr>
+                <w:rFonts w:ascii="Arial" w:hAnsi="Arial" w:cs="Arial"/>
+                <w:sz w:val="24"/>
+                <w:szCs w:val="24"/>
+              </w:rPr>
+              <w:t xml:space="preserve"> </w:t>
+            </w:r>
+            <w:proofErr w:type="spellStart"/>
+            <w:r>
+              <w:rPr>
+                <w:rFonts w:ascii="Arial" w:hAnsi="Arial" w:cs="Arial"/>
+                <w:sz w:val="24"/>
+                <w:szCs w:val="24"/>
+              </w:rPr>
+              <w:t>of</w:t>
+            </w:r>
+            <w:proofErr w:type="spellEnd"/>
+            <w:r>
+              <w:rPr>
+                <w:rFonts w:ascii="Arial" w:hAnsi="Arial" w:cs="Arial"/>
+                <w:sz w:val="24"/>
+                <w:szCs w:val="24"/>
+              </w:rPr>
+              <w:t xml:space="preserve"> </w:t>
+            </w:r>
+            <w:proofErr w:type="spellStart"/>
+            <w:r>
+              <w:rPr>
+                <w:rFonts w:ascii="Arial" w:hAnsi="Arial" w:cs="Arial"/>
+                <w:sz w:val="24"/>
+                <w:szCs w:val="24"/>
+              </w:rPr>
+              <w:t>class</w:t>
+            </w:r>
+            <w:proofErr w:type="spellEnd"/>
+            <w:r>
+              <w:rPr>
+                <w:rFonts w:ascii="Arial" w:hAnsi="Arial" w:cs="Arial"/>
+                <w:sz w:val="24"/>
+                <w:szCs w:val="24"/>
+              </w:rPr>
+              <w:t xml:space="preserve"> </w:t>
+            </w:r>
+            <w:proofErr w:type="spellStart"/>
+            <w:r>
+              <w:rPr>
+                <w:rFonts w:ascii="Arial" w:hAnsi="Arial" w:cs="Arial"/>
+                <w:sz w:val="24"/>
+                <w:szCs w:val="24"/>
+              </w:rPr>
+              <w:t>sort</w:t>
+            </w:r>
+            <w:proofErr w:type="spellEnd"/>
+          </w:p>
+        </w:tc>
+        <w:tc>
+          <w:tcPr>
+            <w:tcW w:w="1766" w:type="dxa"/>
+          </w:tcPr>
+          <w:p>
+            <w:pPr>
+              <w:rPr>
+                <w:rFonts w:ascii="Arial" w:hAnsi="Arial" w:cs="Arial"/>
+                <w:sz w:val="24"/>
+                <w:szCs w:val="24"/>
+              </w:rPr>
+            </w:pPr>
+            <w:r>
+              <w:rPr>
+                <w:rFonts w:ascii="Arial" w:hAnsi="Arial" w:cs="Arial"/>
+                <w:sz w:val="24"/>
+                <w:szCs w:val="24"/>
+              </w:rPr>
+              <w:t xml:space="preserve">A </w:t>
+            </w:r>
+            <w:proofErr w:type="spellStart"/>
+            <w:r>
+              <w:rPr>
+                <w:rFonts w:ascii="Arial" w:hAnsi="Arial" w:cs="Arial"/>
+                <w:sz w:val="24"/>
+                <w:szCs w:val="24"/>
+              </w:rPr>
+              <w:t>big</w:t>
+            </w:r>
+            <w:proofErr w:type="spellEnd"/>
+            <w:r>
+              <w:rPr>
+                <w:rFonts w:ascii="Arial" w:hAnsi="Arial" w:cs="Arial"/>
+                <w:sz w:val="24"/>
+                <w:szCs w:val="24"/>
+              </w:rPr>
+              <w:t xml:space="preserve"> array</w:t>
+            </w:r>
+          </w:p>
+        </w:tc>
+        <w:tc>
+          <w:tcPr>
+            <w:tcW w:w="1766" w:type="dxa"/>
+          </w:tcPr>
+          <w:p>
+            <w:pPr>
+              <w:rPr>
+                <w:rFonts w:ascii="Arial" w:hAnsi="Arial" w:cs="Arial"/>
+                <w:sz w:val="24"/>
+                <w:szCs w:val="24"/>
+              </w:rPr>
+            </w:pPr>
+            <w:proofErr w:type="spellStart"/>
+            <w:r>
+              <w:rPr>
+                <w:rFonts w:ascii="Arial" w:hAnsi="Arial" w:cs="Arial"/>
+                <w:sz w:val="24"/>
+                <w:szCs w:val="24"/>
+              </w:rPr>
+              <w:t>The</w:t>
+            </w:r>
+            <w:proofErr w:type="spellEnd"/>
+            <w:r>
+              <w:rPr>
+                <w:rFonts w:ascii="Arial" w:hAnsi="Arial" w:cs="Arial"/>
+                <w:sz w:val="24"/>
+                <w:szCs w:val="24"/>
+              </w:rPr>
+              <w:t xml:space="preserve"> </w:t>
+            </w:r>
+            <w:proofErr w:type="spellStart"/>
+            <w:r>
+              <w:rPr>
+                <w:rFonts w:ascii="Arial" w:hAnsi="Arial" w:cs="Arial"/>
+                <w:sz w:val="24"/>
+                <w:szCs w:val="24"/>
+              </w:rPr>
+              <w:t>methods</w:t>
+            </w:r>
+            <w:proofErr w:type="spellEnd"/>
+            <w:r>
+              <w:rPr>
+                <w:rFonts w:ascii="Arial" w:hAnsi="Arial" w:cs="Arial"/>
+                <w:sz w:val="24"/>
+                <w:szCs w:val="24"/>
+              </w:rPr>
+              <w:t xml:space="preserve"> </w:t>
+            </w:r>
+            <w:proofErr w:type="spellStart"/>
+            <w:r>
+              <w:rPr>
+                <w:rFonts w:ascii="Arial" w:hAnsi="Arial" w:cs="Arial"/>
+                <w:sz w:val="24"/>
+                <w:szCs w:val="24"/>
+              </w:rPr>
+              <w:t>sort</w:t>
+            </w:r>
+            <w:proofErr w:type="spellEnd"/>
+            <w:r>
+              <w:rPr>
+                <w:rFonts w:ascii="Arial" w:hAnsi="Arial" w:cs="Arial"/>
+                <w:sz w:val="24"/>
+                <w:szCs w:val="24"/>
+              </w:rPr>
+              <w:t xml:space="preserve"> </w:t>
+            </w:r>
+            <w:proofErr w:type="spellStart"/>
+            <w:r>
+              <w:rPr>
+                <w:rFonts w:ascii="Arial" w:hAnsi="Arial" w:cs="Arial"/>
+                <w:sz w:val="24"/>
+                <w:szCs w:val="24"/>
+              </w:rPr>
+              <w:t>all</w:t>
+            </w:r>
+            <w:proofErr w:type="spellEnd"/>
+            <w:r>
+              <w:rPr>
+                <w:rFonts w:ascii="Arial" w:hAnsi="Arial" w:cs="Arial"/>
+                <w:sz w:val="24"/>
+                <w:szCs w:val="24"/>
+              </w:rPr>
+              <w:t xml:space="preserve"> </w:t>
+            </w:r>
+            <w:proofErr w:type="spellStart"/>
+            <w:r>
+              <w:rPr>
+                <w:rFonts w:ascii="Arial" w:hAnsi="Arial" w:cs="Arial"/>
+                <w:sz w:val="24"/>
+                <w:szCs w:val="24"/>
+              </w:rPr>
+              <w:t>the</w:t>
+            </w:r>
+            <w:proofErr w:type="spellEnd"/>
+            <w:r>
+              <w:rPr>
+                <w:rFonts w:ascii="Arial" w:hAnsi="Arial" w:cs="Arial"/>
+                <w:sz w:val="24"/>
+                <w:szCs w:val="24"/>
+              </w:rPr>
+              <w:t xml:space="preserve"> </w:t>
+            </w:r>
+            <w:proofErr w:type="spellStart"/>
+            <w:r>
+              <w:rPr>
+                <w:rFonts w:ascii="Arial" w:hAnsi="Arial" w:cs="Arial"/>
+                <w:sz w:val="24"/>
+                <w:szCs w:val="24"/>
+              </w:rPr>
+              <w:t>elements</w:t>
+            </w:r>
+            <w:proofErr w:type="spellEnd"/>
+            <w:r>
+              <w:rPr>
+                <w:rFonts w:ascii="Arial" w:hAnsi="Arial" w:cs="Arial"/>
+                <w:sz w:val="24"/>
+                <w:szCs w:val="24"/>
+              </w:rPr>
+              <w:t xml:space="preserve"> </w:t>
+            </w:r>
+            <w:proofErr w:type="spellStart"/>
+            <w:r>
+              <w:rPr>
+                <w:rFonts w:ascii="Arial" w:hAnsi="Arial" w:cs="Arial"/>
+                <w:sz w:val="24"/>
+                <w:szCs w:val="24"/>
+              </w:rPr>
+              <w:t>of</w:t>
+            </w:r>
+            <w:proofErr w:type="spellEnd"/>
+            <w:r>
+              <w:rPr>
+                <w:rFonts w:ascii="Arial" w:hAnsi="Arial" w:cs="Arial"/>
+                <w:sz w:val="24"/>
+                <w:szCs w:val="24"/>
+              </w:rPr>
+              <w:t xml:space="preserve"> </w:t>
+            </w:r>
+            <w:proofErr w:type="spellStart"/>
+            <w:r>
+              <w:rPr>
+                <w:rFonts w:ascii="Arial" w:hAnsi="Arial" w:cs="Arial"/>
+                <w:sz w:val="24"/>
+                <w:szCs w:val="24"/>
+              </w:rPr>
+              <w:t>the</w:t>
+            </w:r>
+            <w:proofErr w:type="spellEnd"/>
+            <w:r>
+              <w:rPr>
+                <w:rFonts w:ascii="Arial" w:hAnsi="Arial" w:cs="Arial"/>
+                <w:sz w:val="24"/>
+                <w:szCs w:val="24"/>
+              </w:rPr>
+              <w:t xml:space="preserve"> array</w:t>
+            </w:r>
+          </w:p>
+        </w:tc>
+      </w:tr>
+      <w:tr>
+        <w:tc>
+          <w:tcPr>
+            <w:tcW w:w="1765" w:type="dxa"/>
+          </w:tcPr>
+          <w:p>
+            <w:pPr>
+              <w:rPr>
+                <w:rFonts w:ascii="Arial" w:hAnsi="Arial" w:cs="Arial"/>
+                <w:color w:val="000000"/>
+                <w:sz w:val="24"/>
+                <w:szCs w:val="24"/>
+              </w:rPr>
+            </w:pPr>
+            <w:proofErr w:type="spellStart"/>
+            <w:r>
+              <w:rPr>
+                <w:rFonts w:ascii="Arial" w:hAnsi="Arial" w:cs="Arial"/>
+                <w:color w:val="000000"/>
+                <w:sz w:val="24"/>
+                <w:szCs w:val="24"/>
+              </w:rPr>
+              <w:t>TestRandomQuickSort</w:t>
+            </w:r>
+            <w:proofErr w:type="spellEnd"/>
+            <w:r>
+              <w:rPr>
+                <w:rFonts w:ascii="Arial" w:hAnsi="Arial" w:cs="Arial"/>
+                <w:color w:val="000000"/>
+                <w:sz w:val="24"/>
+                <w:szCs w:val="24"/>
+              </w:rPr>
+              <w:t>()</w:t>
+            </w:r>
+          </w:p>
+        </w:tc>
+        <w:tc>
+          <w:tcPr>
+            <w:tcW w:w="1765" w:type="dxa"/>
+          </w:tcPr>
+          <w:p>
+            <w:pPr>
+              <w:rPr>
+                <w:rFonts w:ascii="Arial" w:hAnsi="Arial" w:cs="Arial"/>
+                <w:sz w:val="24"/>
+                <w:szCs w:val="24"/>
+              </w:rPr>
+            </w:pPr>
+            <w:proofErr w:type="spellStart"/>
+            <w:r>
+              <w:rPr>
+                <w:rFonts w:ascii="Arial" w:hAnsi="Arial" w:cs="Arial"/>
+                <w:sz w:val="24"/>
+                <w:szCs w:val="24"/>
+              </w:rPr>
+              <w:t>Sort</w:t>
+            </w:r>
+            <w:proofErr w:type="spellEnd"/>
+          </w:p>
+        </w:tc>
+        <w:tc>
+          <w:tcPr>
+            <w:tcW w:w="1766" w:type="dxa"/>
+          </w:tcPr>
+          <w:p>
+            <w:pPr>
+              <w:rPr>
+                <w:rFonts w:ascii="Arial" w:hAnsi="Arial" w:cs="Arial"/>
+                <w:sz w:val="24"/>
+                <w:szCs w:val="24"/>
+              </w:rPr>
+            </w:pPr>
+            <w:proofErr w:type="spellStart"/>
+            <w:r>
+              <w:rPr>
+                <w:rFonts w:ascii="Arial" w:hAnsi="Arial" w:cs="Arial"/>
+                <w:sz w:val="24"/>
+                <w:szCs w:val="24"/>
+              </w:rPr>
+              <w:t>The</w:t>
+            </w:r>
+            <w:proofErr w:type="spellEnd"/>
+            <w:r>
+              <w:rPr>
+                <w:rFonts w:ascii="Arial" w:hAnsi="Arial" w:cs="Arial"/>
+                <w:sz w:val="24"/>
+                <w:szCs w:val="24"/>
+              </w:rPr>
+              <w:t xml:space="preserve"> </w:t>
+            </w:r>
+            <w:proofErr w:type="spellStart"/>
+            <w:r>
+              <w:rPr>
+                <w:rFonts w:ascii="Arial" w:hAnsi="Arial" w:cs="Arial"/>
+                <w:sz w:val="24"/>
+                <w:szCs w:val="24"/>
+              </w:rPr>
+              <w:t>instance</w:t>
+            </w:r>
+            <w:proofErr w:type="spellEnd"/>
+            <w:r>
+              <w:rPr>
+                <w:rFonts w:ascii="Arial" w:hAnsi="Arial" w:cs="Arial"/>
+                <w:sz w:val="24"/>
+                <w:szCs w:val="24"/>
+              </w:rPr>
+              <w:t xml:space="preserve"> </w:t>
+            </w:r>
+            <w:proofErr w:type="spellStart"/>
+            <w:r>
+              <w:rPr>
+                <w:rFonts w:ascii="Arial" w:hAnsi="Arial" w:cs="Arial"/>
+                <w:sz w:val="24"/>
+                <w:szCs w:val="24"/>
+              </w:rPr>
+              <w:t>of</w:t>
+            </w:r>
+            <w:proofErr w:type="spellEnd"/>
+            <w:r>
+              <w:rPr>
+                <w:rFonts w:ascii="Arial" w:hAnsi="Arial" w:cs="Arial"/>
+                <w:sz w:val="24"/>
+                <w:szCs w:val="24"/>
+              </w:rPr>
+              <w:t xml:space="preserve"> </w:t>
+            </w:r>
+            <w:proofErr w:type="spellStart"/>
+            <w:r>
+              <w:rPr>
+                <w:rFonts w:ascii="Arial" w:hAnsi="Arial" w:cs="Arial"/>
+                <w:sz w:val="24"/>
+                <w:szCs w:val="24"/>
+              </w:rPr>
+              <w:t>class</w:t>
+            </w:r>
+            <w:proofErr w:type="spellEnd"/>
+            <w:r>
+              <w:rPr>
+                <w:rFonts w:ascii="Arial" w:hAnsi="Arial" w:cs="Arial"/>
+                <w:sz w:val="24"/>
+                <w:szCs w:val="24"/>
+              </w:rPr>
+              <w:t xml:space="preserve"> </w:t>
+            </w:r>
+            <w:proofErr w:type="spellStart"/>
+            <w:r>
+              <w:rPr>
+                <w:rFonts w:ascii="Arial" w:hAnsi="Arial" w:cs="Arial"/>
+                <w:sz w:val="24"/>
+                <w:szCs w:val="24"/>
+              </w:rPr>
+              <w:t>sort</w:t>
+            </w:r>
+            <w:proofErr w:type="spellEnd"/>
+          </w:p>
+        </w:tc>
+        <w:tc>
+          <w:tcPr>
+            <w:tcW w:w="1766" w:type="dxa"/>
+          </w:tcPr>
+          <w:p>
+            <w:pPr>
+              <w:rPr>
+                <w:rFonts w:ascii="Arial" w:hAnsi="Arial" w:cs="Arial"/>
+                <w:sz w:val="24"/>
+                <w:szCs w:val="24"/>
+              </w:rPr>
+            </w:pPr>
+            <w:r>
+              <w:rPr>
+                <w:rFonts w:ascii="Arial" w:hAnsi="Arial" w:cs="Arial"/>
+                <w:sz w:val="24"/>
+                <w:szCs w:val="24"/>
+              </w:rPr>
+              <w:t xml:space="preserve">A </w:t>
+            </w:r>
+            <w:proofErr w:type="spellStart"/>
+            <w:r>
+              <w:rPr>
+                <w:rFonts w:ascii="Arial" w:hAnsi="Arial" w:cs="Arial"/>
+                <w:sz w:val="24"/>
+                <w:szCs w:val="24"/>
+              </w:rPr>
+              <w:t>small</w:t>
+            </w:r>
+            <w:proofErr w:type="spellEnd"/>
+            <w:r>
+              <w:rPr>
+                <w:rFonts w:ascii="Arial" w:hAnsi="Arial" w:cs="Arial"/>
+                <w:sz w:val="24"/>
+                <w:szCs w:val="24"/>
+              </w:rPr>
+              <w:t xml:space="preserve"> array </w:t>
+            </w:r>
+            <w:proofErr w:type="spellStart"/>
+            <w:r>
+              <w:rPr>
+                <w:rFonts w:ascii="Arial" w:hAnsi="Arial" w:cs="Arial"/>
+                <w:sz w:val="24"/>
+                <w:szCs w:val="24"/>
+              </w:rPr>
+              <w:t>random</w:t>
+            </w:r>
+            <w:proofErr w:type="spellEnd"/>
+          </w:p>
+        </w:tc>
+        <w:tc>
+          <w:tcPr>
+            <w:tcW w:w="1766" w:type="dxa"/>
+          </w:tcPr>
+          <w:p>
+            <w:pPr>
+              <w:rPr>
+                <w:rFonts w:ascii="Arial" w:hAnsi="Arial" w:cs="Arial"/>
+                <w:sz w:val="24"/>
+                <w:szCs w:val="24"/>
+              </w:rPr>
+            </w:pPr>
+            <w:proofErr w:type="spellStart"/>
+            <w:r>
+              <w:rPr>
+                <w:rFonts w:ascii="Arial" w:hAnsi="Arial" w:cs="Arial"/>
+                <w:sz w:val="24"/>
+                <w:szCs w:val="24"/>
+              </w:rPr>
+              <w:t>The</w:t>
+            </w:r>
+            <w:proofErr w:type="spellEnd"/>
+            <w:r>
+              <w:rPr>
+                <w:rFonts w:ascii="Arial" w:hAnsi="Arial" w:cs="Arial"/>
+                <w:sz w:val="24"/>
+                <w:szCs w:val="24"/>
+              </w:rPr>
+              <w:t xml:space="preserve"> </w:t>
+            </w:r>
+            <w:proofErr w:type="spellStart"/>
+            <w:r>
+              <w:rPr>
+                <w:rFonts w:ascii="Arial" w:hAnsi="Arial" w:cs="Arial"/>
+                <w:sz w:val="24"/>
+                <w:szCs w:val="24"/>
+              </w:rPr>
+              <w:t>methods</w:t>
+            </w:r>
+            <w:proofErr w:type="spellEnd"/>
+            <w:r>
+              <w:rPr>
+                <w:rFonts w:ascii="Arial" w:hAnsi="Arial" w:cs="Arial"/>
+                <w:sz w:val="24"/>
+                <w:szCs w:val="24"/>
+              </w:rPr>
+              <w:t xml:space="preserve"> </w:t>
+            </w:r>
+            <w:proofErr w:type="spellStart"/>
+            <w:r>
+              <w:rPr>
+                <w:rFonts w:ascii="Arial" w:hAnsi="Arial" w:cs="Arial"/>
+                <w:sz w:val="24"/>
+                <w:szCs w:val="24"/>
+              </w:rPr>
+              <w:t>sort</w:t>
+            </w:r>
+            <w:proofErr w:type="spellEnd"/>
+            <w:r>
+              <w:rPr>
+                <w:rFonts w:ascii="Arial" w:hAnsi="Arial" w:cs="Arial"/>
+                <w:sz w:val="24"/>
+                <w:szCs w:val="24"/>
+              </w:rPr>
+              <w:t xml:space="preserve"> </w:t>
+            </w:r>
+            <w:proofErr w:type="spellStart"/>
+            <w:r>
+              <w:rPr>
+                <w:rFonts w:ascii="Arial" w:hAnsi="Arial" w:cs="Arial"/>
+                <w:sz w:val="24"/>
+                <w:szCs w:val="24"/>
+              </w:rPr>
+              <w:t>all</w:t>
+            </w:r>
+            <w:proofErr w:type="spellEnd"/>
+            <w:r>
+              <w:rPr>
+                <w:rFonts w:ascii="Arial" w:hAnsi="Arial" w:cs="Arial"/>
+                <w:sz w:val="24"/>
+                <w:szCs w:val="24"/>
+              </w:rPr>
+              <w:t xml:space="preserve"> </w:t>
+            </w:r>
+            <w:proofErr w:type="spellStart"/>
+            <w:r>
+              <w:rPr>
+                <w:rFonts w:ascii="Arial" w:hAnsi="Arial" w:cs="Arial"/>
+                <w:sz w:val="24"/>
+                <w:szCs w:val="24"/>
+              </w:rPr>
+              <w:t>the</w:t>
+            </w:r>
+            <w:proofErr w:type="spellEnd"/>
+            <w:r>
+              <w:rPr>
+                <w:rFonts w:ascii="Arial" w:hAnsi="Arial" w:cs="Arial"/>
+                <w:sz w:val="24"/>
+                <w:szCs w:val="24"/>
+              </w:rPr>
+              <w:t xml:space="preserve"> </w:t>
+            </w:r>
+            <w:proofErr w:type="spellStart"/>
+            <w:r>
+              <w:rPr>
+                <w:rFonts w:ascii="Arial" w:hAnsi="Arial" w:cs="Arial"/>
+                <w:sz w:val="24"/>
+                <w:szCs w:val="24"/>
+              </w:rPr>
+              <w:t>elements</w:t>
+            </w:r>
+            <w:proofErr w:type="spellEnd"/>
+            <w:r>
+              <w:rPr>
+                <w:rFonts w:ascii="Arial" w:hAnsi="Arial" w:cs="Arial"/>
+                <w:sz w:val="24"/>
+                <w:szCs w:val="24"/>
+              </w:rPr>
+              <w:t xml:space="preserve"> </w:t>
+            </w:r>
+            <w:proofErr w:type="spellStart"/>
+            <w:r>
+              <w:rPr>
+                <w:rFonts w:ascii="Arial" w:hAnsi="Arial" w:cs="Arial"/>
+                <w:sz w:val="24"/>
+                <w:szCs w:val="24"/>
+              </w:rPr>
+              <w:t>of</w:t>
+            </w:r>
+            <w:proofErr w:type="spellEnd"/>
+            <w:r>
+              <w:rPr>
+                <w:rFonts w:ascii="Arial" w:hAnsi="Arial" w:cs="Arial"/>
+                <w:sz w:val="24"/>
+                <w:szCs w:val="24"/>
+              </w:rPr>
+              <w:t xml:space="preserve"> </w:t>
+            </w:r>
+            <w:proofErr w:type="spellStart"/>
+            <w:r>
+              <w:rPr>
+                <w:rFonts w:ascii="Arial" w:hAnsi="Arial" w:cs="Arial"/>
+                <w:sz w:val="24"/>
+                <w:szCs w:val="24"/>
+              </w:rPr>
+              <w:t>the</w:t>
+            </w:r>
+            <w:proofErr w:type="spellEnd"/>
+            <w:r>
+              <w:rPr>
+                <w:rFonts w:ascii="Arial" w:hAnsi="Arial" w:cs="Arial"/>
+                <w:sz w:val="24"/>
+                <w:szCs w:val="24"/>
+              </w:rPr>
+              <w:t xml:space="preserve"> array</w:t>
+            </w:r>
+          </w:p>
+        </w:tc>
+      </w:tr>
+      <w:tr>
+        <w:tc>
+          <w:tcPr>
+            <w:tcW w:w="1765" w:type="dxa"/>
+          </w:tcPr>
+          <w:p>
+            <w:pPr>
+              <w:rPr>
+                <w:rFonts w:ascii="Arial" w:hAnsi="Arial" w:cs="Arial"/>
+                <w:color w:val="000000"/>
+                <w:sz w:val="24"/>
+                <w:szCs w:val="24"/>
+              </w:rPr>
+            </w:pPr>
+            <w:proofErr w:type="spellStart"/>
+            <w:r>
+              <w:rPr>
+                <w:rFonts w:ascii="Arial" w:hAnsi="Arial" w:cs="Arial"/>
+                <w:color w:val="000000"/>
+                <w:sz w:val="24"/>
+                <w:szCs w:val="24"/>
+              </w:rPr>
+              <w:t>TestRandomQuickSort</w:t>
+            </w:r>
+            <w:proofErr w:type="spellEnd"/>
+            <w:r>
+              <w:rPr>
+                <w:rFonts w:ascii="Arial" w:hAnsi="Arial" w:cs="Arial"/>
+                <w:color w:val="000000"/>
+                <w:sz w:val="24"/>
+                <w:szCs w:val="24"/>
+              </w:rPr>
+              <w:t>()</w:t>
+            </w:r>
+          </w:p>
+        </w:tc>
+        <w:tc>
+          <w:tcPr>
+            <w:tcW w:w="1765" w:type="dxa"/>
+          </w:tcPr>
+          <w:p>
+            <w:pPr>
+              <w:rPr>
+                <w:rFonts w:ascii="Arial" w:hAnsi="Arial" w:cs="Arial"/>
+                <w:sz w:val="24"/>
+                <w:szCs w:val="24"/>
+              </w:rPr>
+            </w:pPr>
+            <w:proofErr w:type="spellStart"/>
+            <w:r>
+              <w:rPr>
+                <w:rFonts w:ascii="Arial" w:hAnsi="Arial" w:cs="Arial"/>
+                <w:sz w:val="24"/>
+                <w:szCs w:val="24"/>
+              </w:rPr>
+              <w:t>Sort</w:t>
+            </w:r>
+            <w:proofErr w:type="spellEnd"/>
+          </w:p>
+        </w:tc>
+        <w:tc>
+          <w:tcPr>
+            <w:tcW w:w="1766" w:type="dxa"/>
+          </w:tcPr>
+          <w:p>
+            <w:pPr>
+              <w:rPr>
+                <w:rFonts w:ascii="Arial" w:hAnsi="Arial" w:cs="Arial"/>
+                <w:sz w:val="24"/>
+                <w:szCs w:val="24"/>
+              </w:rPr>
+            </w:pPr>
+            <w:proofErr w:type="spellStart"/>
+            <w:r>
+              <w:rPr>
+                <w:rFonts w:ascii="Arial" w:hAnsi="Arial" w:cs="Arial"/>
+                <w:sz w:val="24"/>
+                <w:szCs w:val="24"/>
+              </w:rPr>
+              <w:t>The</w:t>
+            </w:r>
+            <w:proofErr w:type="spellEnd"/>
+            <w:r>
+              <w:rPr>
+                <w:rFonts w:ascii="Arial" w:hAnsi="Arial" w:cs="Arial"/>
+                <w:sz w:val="24"/>
+                <w:szCs w:val="24"/>
+              </w:rPr>
+              <w:t xml:space="preserve"> </w:t>
+            </w:r>
+            <w:proofErr w:type="spellStart"/>
+            <w:r>
+              <w:rPr>
+                <w:rFonts w:ascii="Arial" w:hAnsi="Arial" w:cs="Arial"/>
+                <w:sz w:val="24"/>
+                <w:szCs w:val="24"/>
+              </w:rPr>
+              <w:t>instance</w:t>
+            </w:r>
+            <w:proofErr w:type="spellEnd"/>
+            <w:r>
+              <w:rPr>
+                <w:rFonts w:ascii="Arial" w:hAnsi="Arial" w:cs="Arial"/>
+                <w:sz w:val="24"/>
+                <w:szCs w:val="24"/>
+              </w:rPr>
+              <w:t xml:space="preserve"> </w:t>
+            </w:r>
+            <w:proofErr w:type="spellStart"/>
+            <w:r>
+              <w:rPr>
+                <w:rFonts w:ascii="Arial" w:hAnsi="Arial" w:cs="Arial"/>
+                <w:sz w:val="24"/>
+                <w:szCs w:val="24"/>
+              </w:rPr>
+              <w:t>of</w:t>
+            </w:r>
+            <w:proofErr w:type="spellEnd"/>
+            <w:r>
+              <w:rPr>
+                <w:rFonts w:ascii="Arial" w:hAnsi="Arial" w:cs="Arial"/>
+                <w:sz w:val="24"/>
+                <w:szCs w:val="24"/>
+              </w:rPr>
+              <w:t xml:space="preserve"> </w:t>
+            </w:r>
+            <w:proofErr w:type="spellStart"/>
+            <w:r>
+              <w:rPr>
+                <w:rFonts w:ascii="Arial" w:hAnsi="Arial" w:cs="Arial"/>
+                <w:sz w:val="24"/>
+                <w:szCs w:val="24"/>
+              </w:rPr>
+              <w:t>class</w:t>
+            </w:r>
+            <w:proofErr w:type="spellEnd"/>
+            <w:r>
+              <w:rPr>
+                <w:rFonts w:ascii="Arial" w:hAnsi="Arial" w:cs="Arial"/>
+                <w:sz w:val="24"/>
+                <w:szCs w:val="24"/>
+              </w:rPr>
+              <w:t xml:space="preserve"> </w:t>
+            </w:r>
+            <w:proofErr w:type="spellStart"/>
+            <w:r>
+              <w:rPr>
+                <w:rFonts w:ascii="Arial" w:hAnsi="Arial" w:cs="Arial"/>
+                <w:sz w:val="24"/>
+                <w:szCs w:val="24"/>
+              </w:rPr>
+              <w:t>sort</w:t>
+            </w:r>
+            <w:proofErr w:type="spellEnd"/>
+          </w:p>
+        </w:tc>
+        <w:tc>
+          <w:tcPr>
+            <w:tcW w:w="1766" w:type="dxa"/>
+          </w:tcPr>
+          <w:p>
+            <w:pPr>
+              <w:rPr>
+                <w:rFonts w:ascii="Arial" w:hAnsi="Arial" w:cs="Arial"/>
+                <w:sz w:val="24"/>
+                <w:szCs w:val="24"/>
+              </w:rPr>
+            </w:pPr>
+            <w:r>
+              <w:rPr>
+                <w:rFonts w:ascii="Arial" w:hAnsi="Arial" w:cs="Arial"/>
+                <w:sz w:val="24"/>
+                <w:szCs w:val="24"/>
+              </w:rPr>
+              <w:t xml:space="preserve">A </w:t>
+            </w:r>
+            <w:proofErr w:type="spellStart"/>
+            <w:r>
+              <w:rPr>
+                <w:rFonts w:ascii="Arial" w:hAnsi="Arial" w:cs="Arial"/>
+                <w:sz w:val="24"/>
+                <w:szCs w:val="24"/>
+              </w:rPr>
+              <w:t>big</w:t>
+            </w:r>
+            <w:proofErr w:type="spellEnd"/>
+            <w:r>
+              <w:rPr>
+                <w:rFonts w:ascii="Arial" w:hAnsi="Arial" w:cs="Arial"/>
+                <w:sz w:val="24"/>
+                <w:szCs w:val="24"/>
+              </w:rPr>
+              <w:t xml:space="preserve"> array </w:t>
+            </w:r>
+            <w:proofErr w:type="spellStart"/>
+            <w:r>
+              <w:rPr>
+                <w:rFonts w:ascii="Arial" w:hAnsi="Arial" w:cs="Arial"/>
+                <w:sz w:val="24"/>
+                <w:szCs w:val="24"/>
+              </w:rPr>
+              <w:t>random</w:t>
+            </w:r>
+            <w:proofErr w:type="spellEnd"/>
+          </w:p>
+        </w:tc>
+        <w:tc>
+          <w:tcPr>
+            <w:tcW w:w="1766" w:type="dxa"/>
+          </w:tcPr>
+          <w:p>
+            <w:pPr>
+              <w:rPr>
+                <w:rFonts w:ascii="Arial" w:hAnsi="Arial" w:cs="Arial"/>
+                <w:sz w:val="24"/>
+                <w:szCs w:val="24"/>
+              </w:rPr>
+            </w:pPr>
+            <w:proofErr w:type="spellStart"/>
+            <w:r>
+              <w:rPr>
+                <w:rFonts w:ascii="Arial" w:hAnsi="Arial" w:cs="Arial"/>
+                <w:sz w:val="24"/>
+                <w:szCs w:val="24"/>
+              </w:rPr>
+              <w:t>The</w:t>
+            </w:r>
+            <w:proofErr w:type="spellEnd"/>
+            <w:r>
+              <w:rPr>
+                <w:rFonts w:ascii="Arial" w:hAnsi="Arial" w:cs="Arial"/>
+                <w:sz w:val="24"/>
+                <w:szCs w:val="24"/>
+              </w:rPr>
+              <w:t xml:space="preserve"> </w:t>
+            </w:r>
+            <w:proofErr w:type="spellStart"/>
+            <w:r>
+              <w:rPr>
+                <w:rFonts w:ascii="Arial" w:hAnsi="Arial" w:cs="Arial"/>
+                <w:sz w:val="24"/>
+                <w:szCs w:val="24"/>
+              </w:rPr>
+              <w:t>methods</w:t>
+            </w:r>
+            <w:proofErr w:type="spellEnd"/>
+            <w:r>
+              <w:rPr>
+                <w:rFonts w:ascii="Arial" w:hAnsi="Arial" w:cs="Arial"/>
+                <w:sz w:val="24"/>
+                <w:szCs w:val="24"/>
+              </w:rPr>
+              <w:t xml:space="preserve"> </w:t>
+            </w:r>
+            <w:proofErr w:type="spellStart"/>
+            <w:r>
+              <w:rPr>
+                <w:rFonts w:ascii="Arial" w:hAnsi="Arial" w:cs="Arial"/>
+                <w:sz w:val="24"/>
+                <w:szCs w:val="24"/>
+              </w:rPr>
+              <w:t>sort</w:t>
+            </w:r>
+            <w:proofErr w:type="spellEnd"/>
+            <w:r>
+              <w:rPr>
+                <w:rFonts w:ascii="Arial" w:hAnsi="Arial" w:cs="Arial"/>
+                <w:sz w:val="24"/>
+                <w:szCs w:val="24"/>
+              </w:rPr>
+              <w:t xml:space="preserve"> </w:t>
+            </w:r>
+            <w:proofErr w:type="spellStart"/>
+            <w:r>
+              <w:rPr>
+                <w:rFonts w:ascii="Arial" w:hAnsi="Arial" w:cs="Arial"/>
+                <w:sz w:val="24"/>
+                <w:szCs w:val="24"/>
+              </w:rPr>
+              <w:t>all</w:t>
+            </w:r>
+            <w:proofErr w:type="spellEnd"/>
+            <w:r>
+              <w:rPr>
+                <w:rFonts w:ascii="Arial" w:hAnsi="Arial" w:cs="Arial"/>
+                <w:sz w:val="24"/>
+                <w:szCs w:val="24"/>
+              </w:rPr>
+              <w:t xml:space="preserve"> </w:t>
+            </w:r>
+            <w:proofErr w:type="spellStart"/>
+            <w:r>
+              <w:rPr>
+                <w:rFonts w:ascii="Arial" w:hAnsi="Arial" w:cs="Arial"/>
+                <w:sz w:val="24"/>
+                <w:szCs w:val="24"/>
+              </w:rPr>
+              <w:t>the</w:t>
+            </w:r>
+            <w:proofErr w:type="spellEnd"/>
+            <w:r>
+              <w:rPr>
+                <w:rFonts w:ascii="Arial" w:hAnsi="Arial" w:cs="Arial"/>
+                <w:sz w:val="24"/>
+                <w:szCs w:val="24"/>
+              </w:rPr>
+              <w:t xml:space="preserve"> </w:t>
+            </w:r>
+            <w:proofErr w:type="spellStart"/>
+            <w:r>
+              <w:rPr>
+                <w:rFonts w:ascii="Arial" w:hAnsi="Arial" w:cs="Arial"/>
+                <w:sz w:val="24"/>
+                <w:szCs w:val="24"/>
+              </w:rPr>
+              <w:t>elements</w:t>
+            </w:r>
+            <w:proofErr w:type="spellEnd"/>
+            <w:r>
+              <w:rPr>
+                <w:rFonts w:ascii="Arial" w:hAnsi="Arial" w:cs="Arial"/>
+                <w:sz w:val="24"/>
+                <w:szCs w:val="24"/>
+              </w:rPr>
+              <w:t xml:space="preserve"> </w:t>
+            </w:r>
+            <w:proofErr w:type="spellStart"/>
+            <w:r>
+              <w:rPr>
+                <w:rFonts w:ascii="Arial" w:hAnsi="Arial" w:cs="Arial"/>
+                <w:sz w:val="24"/>
+                <w:szCs w:val="24"/>
+              </w:rPr>
+              <w:t>of</w:t>
+            </w:r>
+            <w:proofErr w:type="spellEnd"/>
+            <w:r>
+              <w:rPr>
+                <w:rFonts w:ascii="Arial" w:hAnsi="Arial" w:cs="Arial"/>
+                <w:sz w:val="24"/>
+                <w:szCs w:val="24"/>
+              </w:rPr>
+              <w:t xml:space="preserve"> </w:t>
+            </w:r>
+            <w:proofErr w:type="spellStart"/>
+            <w:r>
+              <w:rPr>
+                <w:rFonts w:ascii="Arial" w:hAnsi="Arial" w:cs="Arial"/>
+                <w:sz w:val="24"/>
+                <w:szCs w:val="24"/>
+              </w:rPr>
+              <w:t>the</w:t>
+            </w:r>
+            <w:proofErr w:type="spellEnd"/>
+            <w:r>
+              <w:rPr>
+                <w:rFonts w:ascii="Arial" w:hAnsi="Arial" w:cs="Arial"/>
+                <w:sz w:val="24"/>
+                <w:szCs w:val="24"/>
+              </w:rPr>
+              <w:t xml:space="preserve"> array</w:t>
+            </w:r>
           </w:p>
         </w:tc>
       </w:tr>
@@ -1945,6 +3446,196 @@
           <w:szCs w:val="24"/>
         </w:rPr>
       </w:pPr>
+      <w:r>
+        <w:rPr>
+          <w:rFonts w:ascii="Arial" w:hAnsi="Arial" w:cs="Arial"/>
+          <w:b/>
+          <w:bCs/>
+          <w:sz w:val="24"/>
+          <w:szCs w:val="24"/>
+        </w:rPr>
+        <w:t xml:space="preserve">Objetive: </w:t>
+      </w:r>
+      <w:proofErr w:type="spellStart"/>
+      <w:r>
+        <w:rPr>
+          <w:rFonts w:ascii="Arial" w:hAnsi="Arial" w:cs="Arial"/>
+          <w:sz w:val="24"/>
+          <w:szCs w:val="24"/>
+        </w:rPr>
+        <w:t>Know</w:t>
+      </w:r>
+      <w:proofErr w:type="spellEnd"/>
+      <w:r>
+        <w:rPr>
+          <w:rFonts w:ascii="Arial" w:hAnsi="Arial" w:cs="Arial"/>
+          <w:sz w:val="24"/>
+          <w:szCs w:val="24"/>
+        </w:rPr>
+        <w:t xml:space="preserve"> </w:t>
+      </w:r>
+      <w:proofErr w:type="spellStart"/>
+      <w:r>
+        <w:rPr>
+          <w:rFonts w:ascii="Arial" w:hAnsi="Arial" w:cs="Arial"/>
+          <w:sz w:val="24"/>
+          <w:szCs w:val="24"/>
+        </w:rPr>
+        <w:t>if</w:t>
+      </w:r>
+      <w:proofErr w:type="spellEnd"/>
+      <w:r>
+        <w:rPr>
+          <w:rFonts w:ascii="Arial" w:hAnsi="Arial" w:cs="Arial"/>
+          <w:sz w:val="24"/>
+          <w:szCs w:val="24"/>
+        </w:rPr>
+        <w:t xml:space="preserve"> </w:t>
+      </w:r>
+      <w:proofErr w:type="spellStart"/>
+      <w:r>
+        <w:rPr>
+          <w:rFonts w:ascii="Arial" w:hAnsi="Arial" w:cs="Arial"/>
+          <w:sz w:val="24"/>
+          <w:szCs w:val="24"/>
+        </w:rPr>
+        <w:t>the</w:t>
+      </w:r>
+      <w:proofErr w:type="spellEnd"/>
+      <w:r>
+        <w:rPr>
+          <w:rFonts w:ascii="Arial" w:hAnsi="Arial" w:cs="Arial"/>
+          <w:sz w:val="24"/>
+          <w:szCs w:val="24"/>
+        </w:rPr>
+        <w:t xml:space="preserve"> </w:t>
+      </w:r>
+      <w:proofErr w:type="spellStart"/>
+      <w:r>
+        <w:rPr>
+          <w:rFonts w:ascii="Arial" w:hAnsi="Arial" w:cs="Arial"/>
+          <w:sz w:val="24"/>
+          <w:szCs w:val="24"/>
+        </w:rPr>
+        <w:t>RamdomQuickSort</w:t>
+      </w:r>
+      <w:proofErr w:type="spellEnd"/>
+      <w:r>
+        <w:rPr>
+          <w:rFonts w:ascii="Arial" w:hAnsi="Arial" w:cs="Arial"/>
+          <w:sz w:val="24"/>
+          <w:szCs w:val="24"/>
+        </w:rPr>
+        <w:t xml:space="preserve"> </w:t>
+      </w:r>
+      <w:proofErr w:type="spellStart"/>
+      <w:r>
+        <w:rPr>
+          <w:rFonts w:ascii="Arial" w:hAnsi="Arial" w:cs="Arial"/>
+          <w:sz w:val="24"/>
+          <w:szCs w:val="24"/>
+        </w:rPr>
+        <w:t>sort</w:t>
+      </w:r>
+      <w:proofErr w:type="spellEnd"/>
+      <w:r>
+        <w:rPr>
+          <w:rFonts w:ascii="Arial" w:hAnsi="Arial" w:cs="Arial"/>
+          <w:sz w:val="24"/>
+          <w:szCs w:val="24"/>
+        </w:rPr>
+        <w:t xml:space="preserve"> </w:t>
+      </w:r>
+      <w:proofErr w:type="spellStart"/>
+      <w:r>
+        <w:rPr>
+          <w:rFonts w:ascii="Arial" w:hAnsi="Arial" w:cs="Arial"/>
+          <w:sz w:val="24"/>
+          <w:szCs w:val="24"/>
+        </w:rPr>
+        <w:t>all</w:t>
+      </w:r>
+      <w:proofErr w:type="spellEnd"/>
+      <w:r>
+        <w:rPr>
+          <w:rFonts w:ascii="Arial" w:hAnsi="Arial" w:cs="Arial"/>
+          <w:sz w:val="24"/>
+          <w:szCs w:val="24"/>
+        </w:rPr>
+        <w:t xml:space="preserve"> </w:t>
+      </w:r>
+      <w:proofErr w:type="spellStart"/>
+      <w:r>
+        <w:rPr>
+          <w:rFonts w:ascii="Arial" w:hAnsi="Arial" w:cs="Arial"/>
+          <w:sz w:val="24"/>
+          <w:szCs w:val="24"/>
+        </w:rPr>
+        <w:t>the</w:t>
+      </w:r>
+      <w:proofErr w:type="spellEnd"/>
+      <w:r>
+        <w:rPr>
+          <w:rFonts w:ascii="Arial" w:hAnsi="Arial" w:cs="Arial"/>
+          <w:sz w:val="24"/>
+          <w:szCs w:val="24"/>
+        </w:rPr>
+        <w:t xml:space="preserve"> </w:t>
+      </w:r>
+      <w:proofErr w:type="spellStart"/>
+      <w:r>
+        <w:rPr>
+          <w:rFonts w:ascii="Arial" w:hAnsi="Arial" w:cs="Arial"/>
+          <w:sz w:val="24"/>
+          <w:szCs w:val="24"/>
+        </w:rPr>
+        <w:t>elements</w:t>
+      </w:r>
+      <w:proofErr w:type="spellEnd"/>
+      <w:r>
+        <w:rPr>
+          <w:rFonts w:ascii="Arial" w:hAnsi="Arial" w:cs="Arial"/>
+          <w:sz w:val="24"/>
+          <w:szCs w:val="24"/>
+        </w:rPr>
+        <w:t xml:space="preserve"> </w:t>
+      </w:r>
+      <w:proofErr w:type="spellStart"/>
+      <w:r>
+        <w:rPr>
+          <w:rFonts w:ascii="Arial" w:hAnsi="Arial" w:cs="Arial"/>
+          <w:sz w:val="24"/>
+          <w:szCs w:val="24"/>
+        </w:rPr>
+        <w:t>of</w:t>
+      </w:r>
+      <w:proofErr w:type="spellEnd"/>
+      <w:r>
+        <w:rPr>
+          <w:rFonts w:ascii="Arial" w:hAnsi="Arial" w:cs="Arial"/>
+          <w:sz w:val="24"/>
+          <w:szCs w:val="24"/>
+        </w:rPr>
+        <w:t xml:space="preserve"> </w:t>
+      </w:r>
+      <w:proofErr w:type="spellStart"/>
+      <w:r>
+        <w:rPr>
+          <w:rFonts w:ascii="Arial" w:hAnsi="Arial" w:cs="Arial"/>
+          <w:sz w:val="24"/>
+          <w:szCs w:val="24"/>
+        </w:rPr>
+        <w:t>the</w:t>
+      </w:r>
+      <w:proofErr w:type="spellEnd"/>
+      <w:r>
+        <w:rPr>
+          <w:rFonts w:ascii="Arial" w:hAnsi="Arial" w:cs="Arial"/>
+          <w:sz w:val="24"/>
+          <w:szCs w:val="24"/>
+        </w:rPr>
+        <w:t xml:space="preserve"> array</w:t>
+      </w:r>
     </w:p>
     <w:sectPr>
       <w:pgSz w:w="12240" w:h="15840"/>

</xml_diff>

<commit_message>
Finish the unit test document :godmode: :trollface:
</commit_message>
<xml_diff>
--- a/QuickSort/doc/UnitaryTest.docx
+++ b/QuickSort/doc/UnitaryTest.docx
@@ -18,7 +18,7 @@
       <w:tr>
         <w:tc>
           <w:tcPr>
-            <w:tcW w:w="1765" w:type="dxa"/>
+            <w:tcW w:w="1897" w:type="dxa"/>
             <w:shd w:val="clear" w:color="auto" w:fill="CC00FF"/>
           </w:tcPr>
           <w:p>
@@ -47,7 +47,7 @@
         </w:tc>
         <w:tc>
           <w:tcPr>
-            <w:tcW w:w="1765" w:type="dxa"/>
+            <w:tcW w:w="1723" w:type="dxa"/>
             <w:shd w:val="clear" w:color="auto" w:fill="CC00FF"/>
           </w:tcPr>
           <w:p>
@@ -76,7 +76,7 @@
         </w:tc>
         <w:tc>
           <w:tcPr>
-            <w:tcW w:w="1766" w:type="dxa"/>
+            <w:tcW w:w="1736" w:type="dxa"/>
             <w:shd w:val="clear" w:color="auto" w:fill="CC00FF"/>
           </w:tcPr>
           <w:p>
@@ -105,7 +105,7 @@
         </w:tc>
         <w:tc>
           <w:tcPr>
-            <w:tcW w:w="1766" w:type="dxa"/>
+            <w:tcW w:w="1732" w:type="dxa"/>
             <w:shd w:val="clear" w:color="auto" w:fill="CC00FF"/>
           </w:tcPr>
           <w:p>
@@ -144,7 +144,7 @@
         </w:tc>
         <w:tc>
           <w:tcPr>
-            <w:tcW w:w="1766" w:type="dxa"/>
+            <w:tcW w:w="1740" w:type="dxa"/>
             <w:shd w:val="clear" w:color="auto" w:fill="CC00FF"/>
           </w:tcPr>
           <w:p>
@@ -175,17 +175,18 @@
       <w:tr>
         <w:tc>
           <w:tcPr>
-            <w:tcW w:w="1765" w:type="dxa"/>
-          </w:tcPr>
-          <w:p>
-            <w:pPr>
-              <w:rPr>
-                <w:rFonts w:ascii="Arial" w:hAnsi="Arial" w:cs="Arial"/>
-                <w:sz w:val="24"/>
-                <w:szCs w:val="24"/>
-              </w:rPr>
-            </w:pPr>
-            <w:proofErr w:type="spellStart"/>
+            <w:tcW w:w="1897" w:type="dxa"/>
+          </w:tcPr>
+          <w:p>
+            <w:pPr>
+              <w:rPr>
+                <w:rFonts w:ascii="Arial" w:hAnsi="Arial" w:cs="Arial"/>
+                <w:sz w:val="24"/>
+                <w:szCs w:val="24"/>
+              </w:rPr>
+            </w:pPr>
+            <w:proofErr w:type="spellStart"/>
+            <w:proofErr w:type="gramStart"/>
             <w:r>
               <w:rPr>
                 <w:rFonts w:ascii="Arial" w:hAnsi="Arial" w:cs="Arial"/>
@@ -203,13 +204,23 @@
                 <w:sz w:val="24"/>
                 <w:szCs w:val="24"/>
               </w:rPr>
-              <w:t>()</w:t>
-            </w:r>
-          </w:p>
-        </w:tc>
-        <w:tc>
-          <w:tcPr>
-            <w:tcW w:w="1765" w:type="dxa"/>
+              <w:t>(</w:t>
+            </w:r>
+            <w:proofErr w:type="gramEnd"/>
+            <w:r>
+              <w:rPr>
+                <w:rFonts w:ascii="Arial" w:hAnsi="Arial" w:cs="Arial"/>
+                <w:color w:val="000000"/>
+                <w:sz w:val="24"/>
+                <w:szCs w:val="24"/>
+              </w:rPr>
+              <w:t>)</w:t>
+            </w:r>
+          </w:p>
+        </w:tc>
+        <w:tc>
+          <w:tcPr>
+            <w:tcW w:w="1723" w:type="dxa"/>
           </w:tcPr>
           <w:p>
             <w:pPr>
@@ -233,7 +244,7 @@
         </w:tc>
         <w:tc>
           <w:tcPr>
-            <w:tcW w:w="1766" w:type="dxa"/>
+            <w:tcW w:w="1736" w:type="dxa"/>
           </w:tcPr>
           <w:p>
             <w:pPr>
@@ -329,7 +340,7 @@
         </w:tc>
         <w:tc>
           <w:tcPr>
-            <w:tcW w:w="1766" w:type="dxa"/>
+            <w:tcW w:w="1732" w:type="dxa"/>
           </w:tcPr>
           <w:p>
             <w:pPr>
@@ -369,7 +380,7 @@
         </w:tc>
         <w:tc>
           <w:tcPr>
-            <w:tcW w:w="1766" w:type="dxa"/>
+            <w:tcW w:w="1740" w:type="dxa"/>
           </w:tcPr>
           <w:p>
             <w:pPr>
@@ -529,17 +540,18 @@
       <w:tr>
         <w:tc>
           <w:tcPr>
-            <w:tcW w:w="1765" w:type="dxa"/>
-          </w:tcPr>
-          <w:p>
-            <w:pPr>
-              <w:rPr>
-                <w:rFonts w:ascii="Arial" w:hAnsi="Arial" w:cs="Arial"/>
-                <w:sz w:val="24"/>
-                <w:szCs w:val="24"/>
-              </w:rPr>
-            </w:pPr>
-            <w:proofErr w:type="spellStart"/>
+            <w:tcW w:w="1897" w:type="dxa"/>
+          </w:tcPr>
+          <w:p>
+            <w:pPr>
+              <w:rPr>
+                <w:rFonts w:ascii="Arial" w:hAnsi="Arial" w:cs="Arial"/>
+                <w:sz w:val="24"/>
+                <w:szCs w:val="24"/>
+              </w:rPr>
+            </w:pPr>
+            <w:proofErr w:type="spellStart"/>
+            <w:proofErr w:type="gramStart"/>
             <w:r>
               <w:rPr>
                 <w:rFonts w:ascii="Arial" w:hAnsi="Arial" w:cs="Arial"/>
@@ -557,13 +569,23 @@
                 <w:sz w:val="24"/>
                 <w:szCs w:val="24"/>
               </w:rPr>
-              <w:t>()</w:t>
-            </w:r>
-          </w:p>
-        </w:tc>
-        <w:tc>
-          <w:tcPr>
-            <w:tcW w:w="1765" w:type="dxa"/>
+              <w:t>(</w:t>
+            </w:r>
+            <w:proofErr w:type="gramEnd"/>
+            <w:r>
+              <w:rPr>
+                <w:rFonts w:ascii="Arial" w:hAnsi="Arial" w:cs="Arial"/>
+                <w:color w:val="000000"/>
+                <w:sz w:val="24"/>
+                <w:szCs w:val="24"/>
+              </w:rPr>
+              <w:t>)</w:t>
+            </w:r>
+          </w:p>
+        </w:tc>
+        <w:tc>
+          <w:tcPr>
+            <w:tcW w:w="1723" w:type="dxa"/>
           </w:tcPr>
           <w:p>
             <w:pPr>
@@ -587,7 +609,7 @@
         </w:tc>
         <w:tc>
           <w:tcPr>
-            <w:tcW w:w="1766" w:type="dxa"/>
+            <w:tcW w:w="1736" w:type="dxa"/>
           </w:tcPr>
           <w:p>
             <w:pPr>
@@ -683,7 +705,7 @@
         </w:tc>
         <w:tc>
           <w:tcPr>
-            <w:tcW w:w="1766" w:type="dxa"/>
+            <w:tcW w:w="1732" w:type="dxa"/>
           </w:tcPr>
           <w:p>
             <w:pPr>
@@ -723,7 +745,7 @@
         </w:tc>
         <w:tc>
           <w:tcPr>
-            <w:tcW w:w="1766" w:type="dxa"/>
+            <w:tcW w:w="1740" w:type="dxa"/>
           </w:tcPr>
           <w:p>
             <w:pPr>
@@ -883,7 +905,7 @@
       <w:tr>
         <w:tc>
           <w:tcPr>
-            <w:tcW w:w="1765" w:type="dxa"/>
+            <w:tcW w:w="1897" w:type="dxa"/>
           </w:tcPr>
           <w:p>
             <w:pPr>
@@ -895,6 +917,7 @@
               </w:rPr>
             </w:pPr>
             <w:proofErr w:type="spellStart"/>
+            <w:proofErr w:type="gramStart"/>
             <w:r>
               <w:rPr>
                 <w:rFonts w:ascii="Arial" w:hAnsi="Arial" w:cs="Arial"/>
@@ -912,13 +935,23 @@
                 <w:sz w:val="24"/>
                 <w:szCs w:val="24"/>
               </w:rPr>
-              <w:t>()</w:t>
-            </w:r>
-          </w:p>
-        </w:tc>
-        <w:tc>
-          <w:tcPr>
-            <w:tcW w:w="1765" w:type="dxa"/>
+              <w:t>(</w:t>
+            </w:r>
+            <w:proofErr w:type="gramEnd"/>
+            <w:r>
+              <w:rPr>
+                <w:rFonts w:ascii="Arial" w:hAnsi="Arial" w:cs="Arial"/>
+                <w:color w:val="000000"/>
+                <w:sz w:val="24"/>
+                <w:szCs w:val="24"/>
+              </w:rPr>
+              <w:t>)</w:t>
+            </w:r>
+          </w:p>
+        </w:tc>
+        <w:tc>
+          <w:tcPr>
+            <w:tcW w:w="1723" w:type="dxa"/>
           </w:tcPr>
           <w:p>
             <w:pPr>
@@ -942,7 +975,7 @@
         </w:tc>
         <w:tc>
           <w:tcPr>
-            <w:tcW w:w="1766" w:type="dxa"/>
+            <w:tcW w:w="1736" w:type="dxa"/>
           </w:tcPr>
           <w:p>
             <w:pPr>
@@ -1038,7 +1071,7 @@
         </w:tc>
         <w:tc>
           <w:tcPr>
-            <w:tcW w:w="1766" w:type="dxa"/>
+            <w:tcW w:w="1732" w:type="dxa"/>
           </w:tcPr>
           <w:p>
             <w:pPr>
@@ -1057,32 +1090,7 @@
               <w:t xml:space="preserve">A </w:t>
             </w:r>
             <w:proofErr w:type="spellStart"/>
-            <w:r>
-              <w:rPr>
-                <w:rFonts w:ascii="Arial" w:hAnsi="Arial" w:cs="Arial"/>
-                <w:sz w:val="24"/>
-                <w:szCs w:val="24"/>
-              </w:rPr>
-              <w:t>small</w:t>
-            </w:r>
-            <w:proofErr w:type="spellEnd"/>
-            <w:r>
-              <w:rPr>
-                <w:rFonts w:ascii="Arial" w:hAnsi="Arial" w:cs="Arial"/>
-                <w:sz w:val="24"/>
-                <w:szCs w:val="24"/>
-              </w:rPr>
-              <w:t xml:space="preserve"> array</w:t>
-            </w:r>
-            <w:r>
-              <w:rPr>
-                <w:rFonts w:ascii="Arial" w:hAnsi="Arial" w:cs="Arial"/>
-                <w:sz w:val="24"/>
-                <w:szCs w:val="24"/>
-              </w:rPr>
-              <w:t xml:space="preserve"> </w:t>
-            </w:r>
-            <w:proofErr w:type="spellStart"/>
+            <w:proofErr w:type="gramStart"/>
             <w:r>
               <w:rPr>
                 <w:rFonts w:ascii="Arial" w:hAnsi="Arial" w:cs="Arial"/>
@@ -1092,384 +1100,28 @@
               <w:t>random</w:t>
             </w:r>
             <w:proofErr w:type="spellEnd"/>
-          </w:p>
-        </w:tc>
-        <w:tc>
-          <w:tcPr>
-            <w:tcW w:w="1766" w:type="dxa"/>
-          </w:tcPr>
-          <w:p>
-            <w:pPr>
-              <w:rPr>
-                <w:rFonts w:ascii="Arial" w:hAnsi="Arial" w:cs="Arial"/>
-                <w:sz w:val="24"/>
-                <w:szCs w:val="24"/>
-              </w:rPr>
-            </w:pPr>
-            <w:proofErr w:type="spellStart"/>
-            <w:r>
-              <w:rPr>
-                <w:rFonts w:ascii="Arial" w:hAnsi="Arial" w:cs="Arial"/>
-                <w:sz w:val="24"/>
-                <w:szCs w:val="24"/>
-              </w:rPr>
-              <w:t>The</w:t>
-            </w:r>
-            <w:proofErr w:type="spellEnd"/>
-            <w:r>
-              <w:rPr>
-                <w:rFonts w:ascii="Arial" w:hAnsi="Arial" w:cs="Arial"/>
-                <w:sz w:val="24"/>
-                <w:szCs w:val="24"/>
-              </w:rPr>
-              <w:t xml:space="preserve"> </w:t>
-            </w:r>
-            <w:proofErr w:type="spellStart"/>
-            <w:r>
-              <w:rPr>
-                <w:rFonts w:ascii="Arial" w:hAnsi="Arial" w:cs="Arial"/>
-                <w:sz w:val="24"/>
-                <w:szCs w:val="24"/>
-              </w:rPr>
-              <w:t>methods</w:t>
-            </w:r>
-            <w:proofErr w:type="spellEnd"/>
-            <w:r>
-              <w:rPr>
-                <w:rFonts w:ascii="Arial" w:hAnsi="Arial" w:cs="Arial"/>
-                <w:sz w:val="24"/>
-                <w:szCs w:val="24"/>
-              </w:rPr>
-              <w:t xml:space="preserve"> </w:t>
-            </w:r>
-            <w:proofErr w:type="spellStart"/>
-            <w:r>
-              <w:rPr>
-                <w:rFonts w:ascii="Arial" w:hAnsi="Arial" w:cs="Arial"/>
-                <w:sz w:val="24"/>
-                <w:szCs w:val="24"/>
-              </w:rPr>
-              <w:t>sort</w:t>
-            </w:r>
-            <w:proofErr w:type="spellEnd"/>
-            <w:r>
-              <w:rPr>
-                <w:rFonts w:ascii="Arial" w:hAnsi="Arial" w:cs="Arial"/>
-                <w:sz w:val="24"/>
-                <w:szCs w:val="24"/>
-              </w:rPr>
-              <w:t xml:space="preserve"> </w:t>
-            </w:r>
-            <w:proofErr w:type="spellStart"/>
-            <w:r>
-              <w:rPr>
-                <w:rFonts w:ascii="Arial" w:hAnsi="Arial" w:cs="Arial"/>
-                <w:sz w:val="24"/>
-                <w:szCs w:val="24"/>
-              </w:rPr>
-              <w:t>all</w:t>
-            </w:r>
-            <w:proofErr w:type="spellEnd"/>
-            <w:r>
-              <w:rPr>
-                <w:rFonts w:ascii="Arial" w:hAnsi="Arial" w:cs="Arial"/>
-                <w:sz w:val="24"/>
-                <w:szCs w:val="24"/>
-              </w:rPr>
-              <w:t xml:space="preserve"> </w:t>
-            </w:r>
-            <w:proofErr w:type="spellStart"/>
-            <w:r>
-              <w:rPr>
-                <w:rFonts w:ascii="Arial" w:hAnsi="Arial" w:cs="Arial"/>
-                <w:sz w:val="24"/>
-                <w:szCs w:val="24"/>
-              </w:rPr>
-              <w:t>the</w:t>
-            </w:r>
-            <w:proofErr w:type="spellEnd"/>
-            <w:r>
-              <w:rPr>
-                <w:rFonts w:ascii="Arial" w:hAnsi="Arial" w:cs="Arial"/>
-                <w:sz w:val="24"/>
-                <w:szCs w:val="24"/>
-              </w:rPr>
-              <w:t xml:space="preserve"> </w:t>
-            </w:r>
-            <w:proofErr w:type="spellStart"/>
-            <w:r>
-              <w:rPr>
-                <w:rFonts w:ascii="Arial" w:hAnsi="Arial" w:cs="Arial"/>
-                <w:sz w:val="24"/>
-                <w:szCs w:val="24"/>
-              </w:rPr>
-              <w:t>elements</w:t>
-            </w:r>
-            <w:proofErr w:type="spellEnd"/>
-            <w:r>
-              <w:rPr>
-                <w:rFonts w:ascii="Arial" w:hAnsi="Arial" w:cs="Arial"/>
-                <w:sz w:val="24"/>
-                <w:szCs w:val="24"/>
-              </w:rPr>
-              <w:t xml:space="preserve"> </w:t>
-            </w:r>
-            <w:proofErr w:type="spellStart"/>
-            <w:r>
-              <w:rPr>
-                <w:rFonts w:ascii="Arial" w:hAnsi="Arial" w:cs="Arial"/>
-                <w:sz w:val="24"/>
-                <w:szCs w:val="24"/>
-              </w:rPr>
-              <w:t>of</w:t>
-            </w:r>
-            <w:proofErr w:type="spellEnd"/>
-            <w:r>
-              <w:rPr>
-                <w:rFonts w:ascii="Arial" w:hAnsi="Arial" w:cs="Arial"/>
-                <w:sz w:val="24"/>
-                <w:szCs w:val="24"/>
-              </w:rPr>
-              <w:t xml:space="preserve"> </w:t>
-            </w:r>
-            <w:proofErr w:type="spellStart"/>
-            <w:r>
-              <w:rPr>
-                <w:rFonts w:ascii="Arial" w:hAnsi="Arial" w:cs="Arial"/>
-                <w:sz w:val="24"/>
-                <w:szCs w:val="24"/>
-              </w:rPr>
-              <w:t>the</w:t>
-            </w:r>
-            <w:proofErr w:type="spellEnd"/>
-            <w:r>
-              <w:rPr>
-                <w:rFonts w:ascii="Arial" w:hAnsi="Arial" w:cs="Arial"/>
-                <w:sz w:val="24"/>
-                <w:szCs w:val="24"/>
-              </w:rPr>
-              <w:t xml:space="preserve"> array</w:t>
-            </w:r>
-          </w:p>
-        </w:tc>
-      </w:tr>
-      <w:tr>
-        <w:tc>
-          <w:tcPr>
-            <w:tcW w:w="1765" w:type="dxa"/>
-          </w:tcPr>
-          <w:p>
-            <w:pPr>
-              <w:rPr>
-                <w:rFonts w:ascii="Arial" w:hAnsi="Arial" w:cs="Arial"/>
-                <w:color w:val="000000"/>
-                <w:sz w:val="24"/>
-                <w:szCs w:val="24"/>
-              </w:rPr>
-            </w:pPr>
-            <w:proofErr w:type="spellStart"/>
-            <w:r>
-              <w:rPr>
-                <w:rFonts w:ascii="Arial" w:hAnsi="Arial" w:cs="Arial"/>
-                <w:color w:val="000000"/>
-                <w:sz w:val="24"/>
-                <w:szCs w:val="24"/>
-              </w:rPr>
-              <w:t>TestQuickSort</w:t>
-            </w:r>
-            <w:proofErr w:type="spellEnd"/>
-            <w:r>
-              <w:rPr>
-                <w:rFonts w:ascii="Arial" w:hAnsi="Arial" w:cs="Arial"/>
-                <w:color w:val="000000"/>
-                <w:sz w:val="24"/>
-                <w:szCs w:val="24"/>
-              </w:rPr>
-              <w:t>()</w:t>
-            </w:r>
-          </w:p>
-        </w:tc>
-        <w:tc>
-          <w:tcPr>
-            <w:tcW w:w="1765" w:type="dxa"/>
-          </w:tcPr>
-          <w:p>
-            <w:pPr>
-              <w:rPr>
-                <w:rFonts w:ascii="Arial" w:hAnsi="Arial" w:cs="Arial"/>
-                <w:sz w:val="24"/>
-                <w:szCs w:val="24"/>
-              </w:rPr>
-            </w:pPr>
-            <w:proofErr w:type="spellStart"/>
-            <w:r>
-              <w:rPr>
-                <w:rFonts w:ascii="Arial" w:hAnsi="Arial" w:cs="Arial"/>
-                <w:sz w:val="24"/>
-                <w:szCs w:val="24"/>
-              </w:rPr>
-              <w:t>Sort</w:t>
-            </w:r>
-            <w:proofErr w:type="spellEnd"/>
-          </w:p>
-        </w:tc>
-        <w:tc>
-          <w:tcPr>
-            <w:tcW w:w="1766" w:type="dxa"/>
-          </w:tcPr>
-          <w:p>
-            <w:pPr>
-              <w:rPr>
-                <w:rFonts w:ascii="Arial" w:hAnsi="Arial" w:cs="Arial"/>
-                <w:sz w:val="24"/>
-                <w:szCs w:val="24"/>
-              </w:rPr>
-            </w:pPr>
-            <w:proofErr w:type="spellStart"/>
-            <w:r>
-              <w:rPr>
-                <w:rFonts w:ascii="Arial" w:hAnsi="Arial" w:cs="Arial"/>
-                <w:sz w:val="24"/>
-                <w:szCs w:val="24"/>
-              </w:rPr>
-              <w:t>The</w:t>
-            </w:r>
-            <w:proofErr w:type="spellEnd"/>
-            <w:r>
-              <w:rPr>
-                <w:rFonts w:ascii="Arial" w:hAnsi="Arial" w:cs="Arial"/>
-                <w:sz w:val="24"/>
-                <w:szCs w:val="24"/>
-              </w:rPr>
-              <w:t xml:space="preserve"> </w:t>
-            </w:r>
-            <w:proofErr w:type="spellStart"/>
-            <w:r>
-              <w:rPr>
-                <w:rFonts w:ascii="Arial" w:hAnsi="Arial" w:cs="Arial"/>
-                <w:sz w:val="24"/>
-                <w:szCs w:val="24"/>
-              </w:rPr>
-              <w:t>instance</w:t>
-            </w:r>
-            <w:proofErr w:type="spellEnd"/>
-            <w:r>
-              <w:rPr>
-                <w:rFonts w:ascii="Arial" w:hAnsi="Arial" w:cs="Arial"/>
-                <w:sz w:val="24"/>
-                <w:szCs w:val="24"/>
-              </w:rPr>
-              <w:t xml:space="preserve"> </w:t>
-            </w:r>
-            <w:proofErr w:type="spellStart"/>
-            <w:r>
-              <w:rPr>
-                <w:rFonts w:ascii="Arial" w:hAnsi="Arial" w:cs="Arial"/>
-                <w:sz w:val="24"/>
-                <w:szCs w:val="24"/>
-              </w:rPr>
-              <w:t>of</w:t>
-            </w:r>
-            <w:proofErr w:type="spellEnd"/>
-            <w:r>
-              <w:rPr>
-                <w:rFonts w:ascii="Arial" w:hAnsi="Arial" w:cs="Arial"/>
-                <w:sz w:val="24"/>
-                <w:szCs w:val="24"/>
-              </w:rPr>
-              <w:t xml:space="preserve"> </w:t>
-            </w:r>
-            <w:proofErr w:type="spellStart"/>
-            <w:r>
-              <w:rPr>
-                <w:rFonts w:ascii="Arial" w:hAnsi="Arial" w:cs="Arial"/>
-                <w:sz w:val="24"/>
-                <w:szCs w:val="24"/>
-              </w:rPr>
-              <w:t>class</w:t>
-            </w:r>
-            <w:proofErr w:type="spellEnd"/>
-            <w:r>
-              <w:rPr>
-                <w:rFonts w:ascii="Arial" w:hAnsi="Arial" w:cs="Arial"/>
-                <w:sz w:val="24"/>
-                <w:szCs w:val="24"/>
-              </w:rPr>
-              <w:t xml:space="preserve"> </w:t>
-            </w:r>
-            <w:proofErr w:type="spellStart"/>
-            <w:r>
-              <w:rPr>
-                <w:rFonts w:ascii="Arial" w:hAnsi="Arial" w:cs="Arial"/>
-                <w:sz w:val="24"/>
-                <w:szCs w:val="24"/>
-              </w:rPr>
-              <w:t>sort</w:t>
-            </w:r>
-            <w:proofErr w:type="spellEnd"/>
-          </w:p>
-        </w:tc>
-        <w:tc>
-          <w:tcPr>
-            <w:tcW w:w="1766" w:type="dxa"/>
-          </w:tcPr>
-          <w:p>
-            <w:pPr>
-              <w:rPr>
-                <w:rFonts w:ascii="Arial" w:hAnsi="Arial" w:cs="Arial"/>
-                <w:sz w:val="24"/>
-                <w:szCs w:val="24"/>
-              </w:rPr>
-            </w:pPr>
-            <w:r>
-              <w:rPr>
-                <w:rFonts w:ascii="Arial" w:hAnsi="Arial" w:cs="Arial"/>
-                <w:sz w:val="24"/>
-                <w:szCs w:val="24"/>
-              </w:rPr>
-              <w:t xml:space="preserve">A </w:t>
-            </w:r>
-            <w:proofErr w:type="spellStart"/>
-            <w:r>
-              <w:rPr>
-                <w:rFonts w:ascii="Arial" w:hAnsi="Arial" w:cs="Arial"/>
-                <w:sz w:val="24"/>
-                <w:szCs w:val="24"/>
-              </w:rPr>
-              <w:t>big</w:t>
-            </w:r>
-            <w:proofErr w:type="spellEnd"/>
-            <w:r>
-              <w:rPr>
-                <w:rFonts w:ascii="Arial" w:hAnsi="Arial" w:cs="Arial"/>
-                <w:sz w:val="24"/>
-                <w:szCs w:val="24"/>
-              </w:rPr>
-              <w:t xml:space="preserve"> array</w:t>
-            </w:r>
-            <w:r>
-              <w:rPr>
-                <w:rFonts w:ascii="Arial" w:hAnsi="Arial" w:cs="Arial"/>
-                <w:sz w:val="24"/>
-                <w:szCs w:val="24"/>
-              </w:rPr>
-              <w:t xml:space="preserve"> </w:t>
-            </w:r>
-            <w:proofErr w:type="spellStart"/>
-            <w:r>
-              <w:rPr>
-                <w:rFonts w:ascii="Arial" w:hAnsi="Arial" w:cs="Arial"/>
-                <w:sz w:val="24"/>
-                <w:szCs w:val="24"/>
-              </w:rPr>
-              <w:t>random</w:t>
-            </w:r>
-            <w:proofErr w:type="spellEnd"/>
-          </w:p>
-        </w:tc>
-        <w:tc>
-          <w:tcPr>
-            <w:tcW w:w="1766" w:type="dxa"/>
+            <w:r>
+              <w:rPr>
+                <w:rFonts w:ascii="Arial" w:hAnsi="Arial" w:cs="Arial"/>
+                <w:sz w:val="24"/>
+                <w:szCs w:val="24"/>
+              </w:rPr>
+              <w:t xml:space="preserve">  </w:t>
+            </w:r>
+            <w:r>
+              <w:rPr>
+                <w:rFonts w:ascii="Arial" w:hAnsi="Arial" w:cs="Arial"/>
+                <w:sz w:val="24"/>
+                <w:szCs w:val="24"/>
+              </w:rPr>
+              <w:t>array</w:t>
+            </w:r>
+            <w:proofErr w:type="gramEnd"/>
+          </w:p>
+        </w:tc>
+        <w:tc>
+          <w:tcPr>
+            <w:tcW w:w="1740" w:type="dxa"/>
           </w:tcPr>
           <w:p>
             <w:pPr>
@@ -1702,6 +1354,7 @@
         <w:t xml:space="preserve"> </w:t>
       </w:r>
       <w:proofErr w:type="spellStart"/>
+      <w:proofErr w:type="gramStart"/>
       <w:r>
         <w:rPr>
           <w:rFonts w:ascii="Arial" w:hAnsi="Arial" w:cs="Arial"/>
@@ -1729,6 +1382,7 @@
         <w:t>QuickSort</w:t>
       </w:r>
       <w:proofErr w:type="spellEnd"/>
+      <w:proofErr w:type="gramEnd"/>
       <w:r>
         <w:rPr>
           <w:rFonts w:ascii="Arial" w:hAnsi="Arial" w:cs="Arial"/>
@@ -1827,6 +1481,24 @@
         </w:rPr>
         <w:t>.</w:t>
       </w:r>
+    </w:p>
+    <w:p>
+      <w:pPr>
+        <w:rPr>
+          <w:rFonts w:ascii="Arial" w:hAnsi="Arial" w:cs="Arial"/>
+          <w:sz w:val="24"/>
+          <w:szCs w:val="24"/>
+        </w:rPr>
+      </w:pPr>
+    </w:p>
+    <w:p>
+      <w:pPr>
+        <w:rPr>
+          <w:rFonts w:ascii="Arial" w:hAnsi="Arial" w:cs="Arial"/>
+          <w:sz w:val="24"/>
+          <w:szCs w:val="24"/>
+        </w:rPr>
+      </w:pPr>
     </w:p>
     <w:tbl>
       <w:tblPr>
@@ -1844,7 +1516,7 @@
       <w:tr>
         <w:tc>
           <w:tcPr>
-            <w:tcW w:w="1765" w:type="dxa"/>
+            <w:tcW w:w="2804" w:type="dxa"/>
             <w:shd w:val="clear" w:color="auto" w:fill="CC00FF"/>
           </w:tcPr>
           <w:p>
@@ -1873,7 +1545,7 @@
         </w:tc>
         <w:tc>
           <w:tcPr>
-            <w:tcW w:w="1765" w:type="dxa"/>
+            <w:tcW w:w="1437" w:type="dxa"/>
             <w:shd w:val="clear" w:color="auto" w:fill="CC00FF"/>
           </w:tcPr>
           <w:p>
@@ -1902,7 +1574,7 @@
         </w:tc>
         <w:tc>
           <w:tcPr>
-            <w:tcW w:w="1766" w:type="dxa"/>
+            <w:tcW w:w="1529" w:type="dxa"/>
             <w:shd w:val="clear" w:color="auto" w:fill="CC00FF"/>
           </w:tcPr>
           <w:p>
@@ -1931,7 +1603,7 @@
         </w:tc>
         <w:tc>
           <w:tcPr>
-            <w:tcW w:w="1766" w:type="dxa"/>
+            <w:tcW w:w="1500" w:type="dxa"/>
             <w:shd w:val="clear" w:color="auto" w:fill="CC00FF"/>
           </w:tcPr>
           <w:p>
@@ -1970,7 +1642,7 @@
         </w:tc>
         <w:tc>
           <w:tcPr>
-            <w:tcW w:w="1766" w:type="dxa"/>
+            <w:tcW w:w="1558" w:type="dxa"/>
             <w:shd w:val="clear" w:color="auto" w:fill="CC00FF"/>
           </w:tcPr>
           <w:p>
@@ -2001,17 +1673,18 @@
       <w:tr>
         <w:tc>
           <w:tcPr>
-            <w:tcW w:w="1765" w:type="dxa"/>
-          </w:tcPr>
-          <w:p>
-            <w:pPr>
-              <w:rPr>
-                <w:rFonts w:ascii="Arial" w:hAnsi="Arial" w:cs="Arial"/>
-                <w:sz w:val="24"/>
-                <w:szCs w:val="24"/>
-              </w:rPr>
-            </w:pPr>
-            <w:proofErr w:type="spellStart"/>
+            <w:tcW w:w="2804" w:type="dxa"/>
+          </w:tcPr>
+          <w:p>
+            <w:pPr>
+              <w:rPr>
+                <w:rFonts w:ascii="Arial" w:hAnsi="Arial" w:cs="Arial"/>
+                <w:sz w:val="24"/>
+                <w:szCs w:val="24"/>
+              </w:rPr>
+            </w:pPr>
+            <w:proofErr w:type="spellStart"/>
+            <w:proofErr w:type="gramStart"/>
             <w:r>
               <w:rPr>
                 <w:rFonts w:ascii="Arial" w:hAnsi="Arial" w:cs="Arial"/>
@@ -2029,13 +1702,23 @@
                 <w:sz w:val="24"/>
                 <w:szCs w:val="24"/>
               </w:rPr>
-              <w:t>()</w:t>
-            </w:r>
-          </w:p>
-        </w:tc>
-        <w:tc>
-          <w:tcPr>
-            <w:tcW w:w="1765" w:type="dxa"/>
+              <w:t>(</w:t>
+            </w:r>
+            <w:proofErr w:type="gramEnd"/>
+            <w:r>
+              <w:rPr>
+                <w:rFonts w:ascii="Arial" w:hAnsi="Arial" w:cs="Arial"/>
+                <w:color w:val="000000"/>
+                <w:sz w:val="24"/>
+                <w:szCs w:val="24"/>
+              </w:rPr>
+              <w:t>)</w:t>
+            </w:r>
+          </w:p>
+        </w:tc>
+        <w:tc>
+          <w:tcPr>
+            <w:tcW w:w="1437" w:type="dxa"/>
           </w:tcPr>
           <w:p>
             <w:pPr>
@@ -2059,7 +1742,7 @@
         </w:tc>
         <w:tc>
           <w:tcPr>
-            <w:tcW w:w="1766" w:type="dxa"/>
+            <w:tcW w:w="1529" w:type="dxa"/>
           </w:tcPr>
           <w:p>
             <w:pPr>
@@ -2155,7 +1838,7 @@
         </w:tc>
         <w:tc>
           <w:tcPr>
-            <w:tcW w:w="1766" w:type="dxa"/>
+            <w:tcW w:w="1500" w:type="dxa"/>
           </w:tcPr>
           <w:p>
             <w:pPr>
@@ -2195,7 +1878,7 @@
         </w:tc>
         <w:tc>
           <w:tcPr>
-            <w:tcW w:w="1766" w:type="dxa"/>
+            <w:tcW w:w="1558" w:type="dxa"/>
           </w:tcPr>
           <w:p>
             <w:pPr>
@@ -2355,7 +2038,7 @@
       <w:tr>
         <w:tc>
           <w:tcPr>
-            <w:tcW w:w="1765" w:type="dxa"/>
+            <w:tcW w:w="2804" w:type="dxa"/>
           </w:tcPr>
           <w:p>
             <w:pPr>
@@ -2367,6 +2050,7 @@
               </w:rPr>
             </w:pPr>
             <w:proofErr w:type="spellStart"/>
+            <w:proofErr w:type="gramStart"/>
             <w:r>
               <w:rPr>
                 <w:rFonts w:ascii="Arial" w:hAnsi="Arial" w:cs="Arial"/>
@@ -2384,13 +2068,23 @@
                 <w:sz w:val="24"/>
                 <w:szCs w:val="24"/>
               </w:rPr>
-              <w:t>()</w:t>
-            </w:r>
-          </w:p>
-        </w:tc>
-        <w:tc>
-          <w:tcPr>
-            <w:tcW w:w="1765" w:type="dxa"/>
+              <w:t>(</w:t>
+            </w:r>
+            <w:proofErr w:type="gramEnd"/>
+            <w:r>
+              <w:rPr>
+                <w:rFonts w:ascii="Arial" w:hAnsi="Arial" w:cs="Arial"/>
+                <w:color w:val="000000"/>
+                <w:sz w:val="24"/>
+                <w:szCs w:val="24"/>
+              </w:rPr>
+              <w:t>)</w:t>
+            </w:r>
+          </w:p>
+        </w:tc>
+        <w:tc>
+          <w:tcPr>
+            <w:tcW w:w="1437" w:type="dxa"/>
           </w:tcPr>
           <w:p>
             <w:pPr>
@@ -2414,7 +2108,7 @@
         </w:tc>
         <w:tc>
           <w:tcPr>
-            <w:tcW w:w="1766" w:type="dxa"/>
+            <w:tcW w:w="1529" w:type="dxa"/>
           </w:tcPr>
           <w:p>
             <w:pPr>
@@ -2510,7 +2204,7 @@
         </w:tc>
         <w:tc>
           <w:tcPr>
-            <w:tcW w:w="1766" w:type="dxa"/>
+            <w:tcW w:w="1500" w:type="dxa"/>
           </w:tcPr>
           <w:p>
             <w:pPr>
@@ -2550,7 +2244,7 @@
         </w:tc>
         <w:tc>
           <w:tcPr>
-            <w:tcW w:w="1766" w:type="dxa"/>
+            <w:tcW w:w="1558" w:type="dxa"/>
           </w:tcPr>
           <w:p>
             <w:pPr>
@@ -2710,7 +2404,7 @@
       <w:tr>
         <w:tc>
           <w:tcPr>
-            <w:tcW w:w="1765" w:type="dxa"/>
+            <w:tcW w:w="2804" w:type="dxa"/>
           </w:tcPr>
           <w:p>
             <w:pPr>
@@ -2722,6 +2416,7 @@
               </w:rPr>
             </w:pPr>
             <w:proofErr w:type="spellStart"/>
+            <w:proofErr w:type="gramStart"/>
             <w:r>
               <w:rPr>
                 <w:rFonts w:ascii="Arial" w:hAnsi="Arial" w:cs="Arial"/>
@@ -2739,13 +2434,23 @@
                 <w:sz w:val="24"/>
                 <w:szCs w:val="24"/>
               </w:rPr>
-              <w:t>()</w:t>
-            </w:r>
-          </w:p>
-        </w:tc>
-        <w:tc>
-          <w:tcPr>
-            <w:tcW w:w="1765" w:type="dxa"/>
+              <w:t>(</w:t>
+            </w:r>
+            <w:proofErr w:type="gramEnd"/>
+            <w:r>
+              <w:rPr>
+                <w:rFonts w:ascii="Arial" w:hAnsi="Arial" w:cs="Arial"/>
+                <w:color w:val="000000"/>
+                <w:sz w:val="24"/>
+                <w:szCs w:val="24"/>
+              </w:rPr>
+              <w:t>)</w:t>
+            </w:r>
+          </w:p>
+        </w:tc>
+        <w:tc>
+          <w:tcPr>
+            <w:tcW w:w="1437" w:type="dxa"/>
           </w:tcPr>
           <w:p>
             <w:pPr>
@@ -2769,7 +2474,7 @@
         </w:tc>
         <w:tc>
           <w:tcPr>
-            <w:tcW w:w="1766" w:type="dxa"/>
+            <w:tcW w:w="1529" w:type="dxa"/>
           </w:tcPr>
           <w:p>
             <w:pPr>
@@ -2865,7 +2570,7 @@
         </w:tc>
         <w:tc>
           <w:tcPr>
-            <w:tcW w:w="1766" w:type="dxa"/>
+            <w:tcW w:w="1500" w:type="dxa"/>
           </w:tcPr>
           <w:p>
             <w:pPr>
@@ -2890,397 +2595,30 @@
                 <w:sz w:val="24"/>
                 <w:szCs w:val="24"/>
               </w:rPr>
-              <w:t>small</w:t>
-            </w:r>
-            <w:proofErr w:type="spellEnd"/>
-            <w:r>
-              <w:rPr>
-                <w:rFonts w:ascii="Arial" w:hAnsi="Arial" w:cs="Arial"/>
-                <w:sz w:val="24"/>
-                <w:szCs w:val="24"/>
-              </w:rPr>
-              <w:t xml:space="preserve"> array </w:t>
-            </w:r>
-            <w:proofErr w:type="spellStart"/>
-            <w:r>
-              <w:rPr>
-                <w:rFonts w:ascii="Arial" w:hAnsi="Arial" w:cs="Arial"/>
-                <w:sz w:val="24"/>
-                <w:szCs w:val="24"/>
-              </w:rPr>
               <w:t>random</w:t>
             </w:r>
             <w:proofErr w:type="spellEnd"/>
-          </w:p>
-        </w:tc>
-        <w:tc>
-          <w:tcPr>
-            <w:tcW w:w="1766" w:type="dxa"/>
-          </w:tcPr>
-          <w:p>
-            <w:pPr>
-              <w:rPr>
-                <w:rFonts w:ascii="Arial" w:hAnsi="Arial" w:cs="Arial"/>
-                <w:sz w:val="24"/>
-                <w:szCs w:val="24"/>
-              </w:rPr>
-            </w:pPr>
-            <w:proofErr w:type="spellStart"/>
-            <w:r>
-              <w:rPr>
-                <w:rFonts w:ascii="Arial" w:hAnsi="Arial" w:cs="Arial"/>
-                <w:sz w:val="24"/>
-                <w:szCs w:val="24"/>
-              </w:rPr>
-              <w:t>The</w:t>
-            </w:r>
-            <w:proofErr w:type="spellEnd"/>
-            <w:r>
-              <w:rPr>
-                <w:rFonts w:ascii="Arial" w:hAnsi="Arial" w:cs="Arial"/>
-                <w:sz w:val="24"/>
-                <w:szCs w:val="24"/>
-              </w:rPr>
-              <w:t xml:space="preserve"> </w:t>
-            </w:r>
-            <w:proofErr w:type="spellStart"/>
-            <w:r>
-              <w:rPr>
-                <w:rFonts w:ascii="Arial" w:hAnsi="Arial" w:cs="Arial"/>
-                <w:sz w:val="24"/>
-                <w:szCs w:val="24"/>
-              </w:rPr>
-              <w:t>methods</w:t>
-            </w:r>
-            <w:proofErr w:type="spellEnd"/>
-            <w:r>
-              <w:rPr>
-                <w:rFonts w:ascii="Arial" w:hAnsi="Arial" w:cs="Arial"/>
-                <w:sz w:val="24"/>
-                <w:szCs w:val="24"/>
-              </w:rPr>
-              <w:t xml:space="preserve"> </w:t>
-            </w:r>
-            <w:proofErr w:type="spellStart"/>
-            <w:r>
-              <w:rPr>
-                <w:rFonts w:ascii="Arial" w:hAnsi="Arial" w:cs="Arial"/>
-                <w:sz w:val="24"/>
-                <w:szCs w:val="24"/>
-              </w:rPr>
-              <w:t>sort</w:t>
-            </w:r>
-            <w:proofErr w:type="spellEnd"/>
-            <w:r>
-              <w:rPr>
-                <w:rFonts w:ascii="Arial" w:hAnsi="Arial" w:cs="Arial"/>
-                <w:sz w:val="24"/>
-                <w:szCs w:val="24"/>
-              </w:rPr>
-              <w:t xml:space="preserve"> </w:t>
-            </w:r>
-            <w:proofErr w:type="spellStart"/>
-            <w:r>
-              <w:rPr>
-                <w:rFonts w:ascii="Arial" w:hAnsi="Arial" w:cs="Arial"/>
-                <w:sz w:val="24"/>
-                <w:szCs w:val="24"/>
-              </w:rPr>
-              <w:t>all</w:t>
-            </w:r>
-            <w:proofErr w:type="spellEnd"/>
-            <w:r>
-              <w:rPr>
-                <w:rFonts w:ascii="Arial" w:hAnsi="Arial" w:cs="Arial"/>
-                <w:sz w:val="24"/>
-                <w:szCs w:val="24"/>
-              </w:rPr>
-              <w:t xml:space="preserve"> </w:t>
-            </w:r>
-            <w:proofErr w:type="spellStart"/>
-            <w:r>
-              <w:rPr>
-                <w:rFonts w:ascii="Arial" w:hAnsi="Arial" w:cs="Arial"/>
-                <w:sz w:val="24"/>
-                <w:szCs w:val="24"/>
-              </w:rPr>
-              <w:t>the</w:t>
-            </w:r>
-            <w:proofErr w:type="spellEnd"/>
-            <w:r>
-              <w:rPr>
-                <w:rFonts w:ascii="Arial" w:hAnsi="Arial" w:cs="Arial"/>
-                <w:sz w:val="24"/>
-                <w:szCs w:val="24"/>
-              </w:rPr>
-              <w:t xml:space="preserve"> </w:t>
-            </w:r>
-            <w:proofErr w:type="spellStart"/>
-            <w:r>
-              <w:rPr>
-                <w:rFonts w:ascii="Arial" w:hAnsi="Arial" w:cs="Arial"/>
-                <w:sz w:val="24"/>
-                <w:szCs w:val="24"/>
-              </w:rPr>
-              <w:t>elements</w:t>
-            </w:r>
-            <w:proofErr w:type="spellEnd"/>
-            <w:r>
-              <w:rPr>
-                <w:rFonts w:ascii="Arial" w:hAnsi="Arial" w:cs="Arial"/>
-                <w:sz w:val="24"/>
-                <w:szCs w:val="24"/>
-              </w:rPr>
-              <w:t xml:space="preserve"> </w:t>
-            </w:r>
-            <w:proofErr w:type="spellStart"/>
-            <w:r>
-              <w:rPr>
-                <w:rFonts w:ascii="Arial" w:hAnsi="Arial" w:cs="Arial"/>
-                <w:sz w:val="24"/>
-                <w:szCs w:val="24"/>
-              </w:rPr>
-              <w:t>of</w:t>
-            </w:r>
-            <w:proofErr w:type="spellEnd"/>
-            <w:r>
-              <w:rPr>
-                <w:rFonts w:ascii="Arial" w:hAnsi="Arial" w:cs="Arial"/>
-                <w:sz w:val="24"/>
-                <w:szCs w:val="24"/>
-              </w:rPr>
-              <w:t xml:space="preserve"> </w:t>
-            </w:r>
-            <w:proofErr w:type="spellStart"/>
-            <w:r>
-              <w:rPr>
-                <w:rFonts w:ascii="Arial" w:hAnsi="Arial" w:cs="Arial"/>
-                <w:sz w:val="24"/>
-                <w:szCs w:val="24"/>
-              </w:rPr>
-              <w:t>the</w:t>
-            </w:r>
-            <w:proofErr w:type="spellEnd"/>
-            <w:r>
-              <w:rPr>
-                <w:rFonts w:ascii="Arial" w:hAnsi="Arial" w:cs="Arial"/>
-                <w:sz w:val="24"/>
-                <w:szCs w:val="24"/>
-              </w:rPr>
-              <w:t xml:space="preserve"> array</w:t>
-            </w:r>
-          </w:p>
-        </w:tc>
-      </w:tr>
-      <w:tr>
-        <w:tc>
-          <w:tcPr>
-            <w:tcW w:w="1765" w:type="dxa"/>
-          </w:tcPr>
-          <w:p>
-            <w:pPr>
-              <w:rPr>
-                <w:rFonts w:ascii="Arial" w:hAnsi="Arial" w:cs="Arial"/>
-                <w:color w:val="000000"/>
-                <w:sz w:val="24"/>
-                <w:szCs w:val="24"/>
-              </w:rPr>
-            </w:pPr>
-            <w:proofErr w:type="spellStart"/>
-            <w:r>
-              <w:rPr>
-                <w:rFonts w:ascii="Arial" w:hAnsi="Arial" w:cs="Arial"/>
-                <w:color w:val="000000"/>
-                <w:sz w:val="24"/>
-                <w:szCs w:val="24"/>
-              </w:rPr>
-              <w:t>TestRandomQuickSort</w:t>
-            </w:r>
-            <w:proofErr w:type="spellEnd"/>
-            <w:r>
-              <w:rPr>
-                <w:rFonts w:ascii="Arial" w:hAnsi="Arial" w:cs="Arial"/>
-                <w:color w:val="000000"/>
-                <w:sz w:val="24"/>
-                <w:szCs w:val="24"/>
-              </w:rPr>
-              <w:t>()</w:t>
-            </w:r>
-          </w:p>
-        </w:tc>
-        <w:tc>
-          <w:tcPr>
-            <w:tcW w:w="1765" w:type="dxa"/>
-          </w:tcPr>
-          <w:p>
-            <w:pPr>
-              <w:rPr>
-                <w:rFonts w:ascii="Arial" w:hAnsi="Arial" w:cs="Arial"/>
-                <w:sz w:val="24"/>
-                <w:szCs w:val="24"/>
-              </w:rPr>
-            </w:pPr>
-            <w:proofErr w:type="spellStart"/>
-            <w:r>
-              <w:rPr>
-                <w:rFonts w:ascii="Arial" w:hAnsi="Arial" w:cs="Arial"/>
-                <w:sz w:val="24"/>
-                <w:szCs w:val="24"/>
-              </w:rPr>
-              <w:t>Sort</w:t>
-            </w:r>
-            <w:proofErr w:type="spellEnd"/>
-          </w:p>
-        </w:tc>
-        <w:tc>
-          <w:tcPr>
-            <w:tcW w:w="1766" w:type="dxa"/>
-          </w:tcPr>
-          <w:p>
-            <w:pPr>
-              <w:rPr>
-                <w:rFonts w:ascii="Arial" w:hAnsi="Arial" w:cs="Arial"/>
-                <w:sz w:val="24"/>
-                <w:szCs w:val="24"/>
-              </w:rPr>
-            </w:pPr>
-            <w:proofErr w:type="spellStart"/>
-            <w:r>
-              <w:rPr>
-                <w:rFonts w:ascii="Arial" w:hAnsi="Arial" w:cs="Arial"/>
-                <w:sz w:val="24"/>
-                <w:szCs w:val="24"/>
-              </w:rPr>
-              <w:t>The</w:t>
-            </w:r>
-            <w:proofErr w:type="spellEnd"/>
-            <w:r>
-              <w:rPr>
-                <w:rFonts w:ascii="Arial" w:hAnsi="Arial" w:cs="Arial"/>
-                <w:sz w:val="24"/>
-                <w:szCs w:val="24"/>
-              </w:rPr>
-              <w:t xml:space="preserve"> </w:t>
-            </w:r>
-            <w:proofErr w:type="spellStart"/>
-            <w:r>
-              <w:rPr>
-                <w:rFonts w:ascii="Arial" w:hAnsi="Arial" w:cs="Arial"/>
-                <w:sz w:val="24"/>
-                <w:szCs w:val="24"/>
-              </w:rPr>
-              <w:t>instance</w:t>
-            </w:r>
-            <w:proofErr w:type="spellEnd"/>
-            <w:r>
-              <w:rPr>
-                <w:rFonts w:ascii="Arial" w:hAnsi="Arial" w:cs="Arial"/>
-                <w:sz w:val="24"/>
-                <w:szCs w:val="24"/>
-              </w:rPr>
-              <w:t xml:space="preserve"> </w:t>
-            </w:r>
-            <w:proofErr w:type="spellStart"/>
-            <w:r>
-              <w:rPr>
-                <w:rFonts w:ascii="Arial" w:hAnsi="Arial" w:cs="Arial"/>
-                <w:sz w:val="24"/>
-                <w:szCs w:val="24"/>
-              </w:rPr>
-              <w:t>of</w:t>
-            </w:r>
-            <w:proofErr w:type="spellEnd"/>
-            <w:r>
-              <w:rPr>
-                <w:rFonts w:ascii="Arial" w:hAnsi="Arial" w:cs="Arial"/>
-                <w:sz w:val="24"/>
-                <w:szCs w:val="24"/>
-              </w:rPr>
-              <w:t xml:space="preserve"> </w:t>
-            </w:r>
-            <w:proofErr w:type="spellStart"/>
-            <w:r>
-              <w:rPr>
-                <w:rFonts w:ascii="Arial" w:hAnsi="Arial" w:cs="Arial"/>
-                <w:sz w:val="24"/>
-                <w:szCs w:val="24"/>
-              </w:rPr>
-              <w:t>class</w:t>
-            </w:r>
-            <w:proofErr w:type="spellEnd"/>
-            <w:r>
-              <w:rPr>
-                <w:rFonts w:ascii="Arial" w:hAnsi="Arial" w:cs="Arial"/>
-                <w:sz w:val="24"/>
-                <w:szCs w:val="24"/>
-              </w:rPr>
-              <w:t xml:space="preserve"> </w:t>
-            </w:r>
-            <w:proofErr w:type="spellStart"/>
-            <w:r>
-              <w:rPr>
-                <w:rFonts w:ascii="Arial" w:hAnsi="Arial" w:cs="Arial"/>
-                <w:sz w:val="24"/>
-                <w:szCs w:val="24"/>
-              </w:rPr>
-              <w:t>sort</w:t>
-            </w:r>
-            <w:proofErr w:type="spellEnd"/>
-          </w:p>
-        </w:tc>
-        <w:tc>
-          <w:tcPr>
-            <w:tcW w:w="1766" w:type="dxa"/>
-          </w:tcPr>
-          <w:p>
-            <w:pPr>
-              <w:rPr>
-                <w:rFonts w:ascii="Arial" w:hAnsi="Arial" w:cs="Arial"/>
-                <w:sz w:val="24"/>
-                <w:szCs w:val="24"/>
-              </w:rPr>
-            </w:pPr>
-            <w:r>
-              <w:rPr>
-                <w:rFonts w:ascii="Arial" w:hAnsi="Arial" w:cs="Arial"/>
-                <w:sz w:val="24"/>
-                <w:szCs w:val="24"/>
-              </w:rPr>
-              <w:t xml:space="preserve">A </w:t>
-            </w:r>
-            <w:proofErr w:type="spellStart"/>
-            <w:r>
-              <w:rPr>
-                <w:rFonts w:ascii="Arial" w:hAnsi="Arial" w:cs="Arial"/>
-                <w:sz w:val="24"/>
-                <w:szCs w:val="24"/>
-              </w:rPr>
-              <w:t>big</w:t>
-            </w:r>
-            <w:proofErr w:type="spellEnd"/>
-            <w:r>
-              <w:rPr>
-                <w:rFonts w:ascii="Arial" w:hAnsi="Arial" w:cs="Arial"/>
-                <w:sz w:val="24"/>
-                <w:szCs w:val="24"/>
-              </w:rPr>
-              <w:t xml:space="preserve"> array </w:t>
-            </w:r>
-            <w:proofErr w:type="spellStart"/>
-            <w:r>
-              <w:rPr>
-                <w:rFonts w:ascii="Arial" w:hAnsi="Arial" w:cs="Arial"/>
-                <w:sz w:val="24"/>
-                <w:szCs w:val="24"/>
-              </w:rPr>
-              <w:t>random</w:t>
-            </w:r>
-            <w:proofErr w:type="spellEnd"/>
-          </w:p>
-        </w:tc>
-        <w:tc>
-          <w:tcPr>
-            <w:tcW w:w="1766" w:type="dxa"/>
+            <w:r>
+              <w:rPr>
+                <w:rFonts w:ascii="Arial" w:hAnsi="Arial" w:cs="Arial"/>
+                <w:sz w:val="24"/>
+                <w:szCs w:val="24"/>
+              </w:rPr>
+              <w:t xml:space="preserve"> </w:t>
+            </w:r>
+            <w:r>
+              <w:rPr>
+                <w:rFonts w:ascii="Arial" w:hAnsi="Arial" w:cs="Arial"/>
+                <w:sz w:val="24"/>
+                <w:szCs w:val="24"/>
+              </w:rPr>
+              <w:t xml:space="preserve">array </w:t>
+            </w:r>
+          </w:p>
+        </w:tc>
+        <w:tc>
+          <w:tcPr>
+            <w:tcW w:w="1558" w:type="dxa"/>
           </w:tcPr>
           <w:p>
             <w:pPr>
@@ -3446,6 +2784,7 @@
           <w:szCs w:val="24"/>
         </w:rPr>
       </w:pPr>
+      <w:proofErr w:type="spellStart"/>
       <w:r>
         <w:rPr>
           <w:rFonts w:ascii="Arial" w:hAnsi="Arial" w:cs="Arial"/>
@@ -3454,7 +2793,38 @@
           <w:sz w:val="24"/>
           <w:szCs w:val="24"/>
         </w:rPr>
-        <w:t xml:space="preserve">Objetive: </w:t>
+        <w:t>Obje</w:t>
+      </w:r>
+      <w:r>
+        <w:rPr>
+          <w:rFonts w:ascii="Arial" w:hAnsi="Arial" w:cs="Arial"/>
+          <w:b/>
+          <w:bCs/>
+          <w:sz w:val="24"/>
+          <w:szCs w:val="24"/>
+        </w:rPr>
+        <w:t>c</w:t>
+      </w:r>
+      <w:r>
+        <w:rPr>
+          <w:rFonts w:ascii="Arial" w:hAnsi="Arial" w:cs="Arial"/>
+          <w:b/>
+          <w:bCs/>
+          <w:sz w:val="24"/>
+          <w:szCs w:val="24"/>
+        </w:rPr>
+        <w:t>tive</w:t>
+      </w:r>
+      <w:proofErr w:type="spellEnd"/>
+      <w:r>
+        <w:rPr>
+          <w:rFonts w:ascii="Arial" w:hAnsi="Arial" w:cs="Arial"/>
+          <w:b/>
+          <w:bCs/>
+          <w:sz w:val="24"/>
+          <w:szCs w:val="24"/>
+        </w:rPr>
+        <w:t xml:space="preserve">: </w:t>
       </w:r>
       <w:proofErr w:type="spellStart"/>
       <w:r>

</xml_diff>